<commit_message>
change some things on the template
</commit_message>
<xml_diff>
--- a/PMSXMLCreator/DocTemplate/Intel COA.docx
+++ b/PMSXMLCreator/DocTemplate/Intel COA.docx
@@ -25,20 +25,127 @@
         <w:gridCol w:w="152"/>
         <w:gridCol w:w="426"/>
         <w:gridCol w:w="1013"/>
-        <w:gridCol w:w="110"/>
-        <w:gridCol w:w="899"/>
-        <w:gridCol w:w="887"/>
-        <w:gridCol w:w="394"/>
-        <w:gridCol w:w="230"/>
+        <w:gridCol w:w="819"/>
+        <w:gridCol w:w="190"/>
+        <w:gridCol w:w="661"/>
+        <w:gridCol w:w="226"/>
+        <w:gridCol w:w="624"/>
         <w:gridCol w:w="267"/>
-        <w:gridCol w:w="584"/>
-        <w:gridCol w:w="995"/>
-        <w:gridCol w:w="422"/>
+        <w:gridCol w:w="300"/>
+        <w:gridCol w:w="425"/>
         <w:gridCol w:w="284"/>
+        <w:gridCol w:w="570"/>
+        <w:gridCol w:w="564"/>
+        <w:gridCol w:w="142"/>
         <w:gridCol w:w="1076"/>
       </w:tblGrid>
       <w:tr>
         <w:trPr>
+          <w:trHeight w:val="416"/>
+        </w:trPr>
+        <w:tc>
+          <w:tcPr>
+            <w:tcW w:w="3095" w:type="dxa"/>
+            <w:gridSpan w:val="5"/>
+            <w:vAlign w:val="bottom"/>
+          </w:tcPr>
+          <w:p>
+            <w:pPr>
+              <w:rPr>
+                <w:sz w:val="18"/>
+                <w:szCs w:val="18"/>
+              </w:rPr>
+            </w:pPr>
+          </w:p>
+        </w:tc>
+        <w:tc>
+          <w:tcPr>
+            <w:tcW w:w="4226" w:type="dxa"/>
+            <w:gridSpan w:val="8"/>
+            <w:vAlign w:val="center"/>
+          </w:tcPr>
+          <w:p>
+            <w:pPr>
+              <w:jc w:val="center"/>
+              <w:rPr>
+                <w:sz w:val="18"/>
+                <w:szCs w:val="18"/>
+                <w:u w:val="single"/>
+              </w:rPr>
+            </w:pPr>
+          </w:p>
+        </w:tc>
+        <w:tc>
+          <w:tcPr>
+            <w:tcW w:w="3361" w:type="dxa"/>
+            <w:gridSpan w:val="7"/>
+            <w:vAlign w:val="bottom"/>
+          </w:tcPr>
+          <w:p>
+            <w:pPr>
+              <w:jc w:val="right"/>
+              <w:rPr>
+                <w:sz w:val="18"/>
+                <w:szCs w:val="18"/>
+              </w:rPr>
+            </w:pPr>
+            <w:r>
+              <w:rPr>
+                <w:noProof/>
+                <w:sz w:val="18"/>
+                <w:szCs w:val="18"/>
+              </w:rPr>
+              <w:drawing>
+                <wp:inline distT="0" distB="0" distL="0" distR="0" wp14:anchorId="33A484E1" wp14:editId="0DB30BF1">
+                  <wp:extent cx="342250" cy="298450"/>
+                  <wp:effectExtent l="0" t="0" r="0" b="0"/>
+                  <wp:docPr id="2" name="图片 2"/>
+                  <wp:cNvGraphicFramePr>
+                    <a:graphicFrameLocks xmlns:a="http://schemas.openxmlformats.org/drawingml/2006/main" noChangeAspect="1"/>
+                  </wp:cNvGraphicFramePr>
+                  <a:graphic xmlns:a="http://schemas.openxmlformats.org/drawingml/2006/main">
+                    <a:graphicData uri="http://schemas.openxmlformats.org/drawingml/2006/picture">
+                      <pic:pic xmlns:pic="http://schemas.openxmlformats.org/drawingml/2006/picture">
+                        <pic:nvPicPr>
+                          <pic:cNvPr id="0" name="Picture 2"/>
+                          <pic:cNvPicPr>
+                            <a:picLocks noChangeAspect="1" noChangeArrowheads="1"/>
+                          </pic:cNvPicPr>
+                        </pic:nvPicPr>
+                        <pic:blipFill>
+                          <a:blip r:embed="rId7">
+                            <a:extLst>
+                              <a:ext uri="{28A0092B-C50C-407E-A947-70E740481C1C}">
+                                <a14:useLocalDpi xmlns:a14="http://schemas.microsoft.com/office/drawing/2010/main" val="0"/>
+                              </a:ext>
+                            </a:extLst>
+                          </a:blip>
+                          <a:srcRect/>
+                          <a:stretch>
+                            <a:fillRect/>
+                          </a:stretch>
+                        </pic:blipFill>
+                        <pic:spPr bwMode="auto">
+                          <a:xfrm>
+                            <a:off x="0" y="0"/>
+                            <a:ext cx="342250" cy="298450"/>
+                          </a:xfrm>
+                          <a:prstGeom prst="rect">
+                            <a:avLst/>
+                          </a:prstGeom>
+                          <a:noFill/>
+                        </pic:spPr>
+                      </pic:pic>
+                    </a:graphicData>
+                  </a:graphic>
+                </wp:inline>
+              </w:drawing>
+            </w:r>
+          </w:p>
+        </w:tc>
+      </w:tr>
+      <w:tr>
+        <w:trPr>
           <w:trHeight w:val="557"/>
         </w:trPr>
         <w:tc>
@@ -128,16 +235,14 @@
             <w:r>
               <w:rPr>
                 <w:rFonts w:hint="eastAsia"/>
-                <w:sz w:val="18"/>
-                <w:szCs w:val="18"/>
+                <w:sz w:val="22"/>
                 <w:u w:val="single"/>
               </w:rPr>
               <w:t>M</w:t>
             </w:r>
             <w:r>
               <w:rPr>
-                <w:sz w:val="18"/>
-                <w:szCs w:val="18"/>
+                <w:sz w:val="22"/>
                 <w:u w:val="single"/>
               </w:rPr>
               <w:t>ATERIAL SPECIFICATION</w:t>
@@ -147,7 +252,7 @@
         <w:tc>
           <w:tcPr>
             <w:tcW w:w="3361" w:type="dxa"/>
-            <w:gridSpan w:val="5"/>
+            <w:gridSpan w:val="7"/>
             <w:tcBorders>
               <w:top w:val="single" w:sz="4" w:space="0" w:color="auto"/>
             </w:tcBorders>
@@ -325,6 +430,65 @@
                 <w:szCs w:val="18"/>
               </w:rPr>
             </w:pPr>
+            <w:r>
+              <w:rPr>
+                <w:rFonts w:hint="eastAsia"/>
+                <w:sz w:val="18"/>
+                <w:szCs w:val="18"/>
+              </w:rPr>
+              <w:t>######</w:t>
+            </w:r>
+          </w:p>
+          <w:p>
+            <w:pPr>
+              <w:spacing w:line="240" w:lineRule="atLeast"/>
+              <w:rPr>
+                <w:sz w:val="18"/>
+                <w:szCs w:val="18"/>
+              </w:rPr>
+            </w:pPr>
+            <w:r>
+              <w:rPr>
+                <w:rFonts w:hint="eastAsia"/>
+                <w:sz w:val="18"/>
+                <w:szCs w:val="18"/>
+              </w:rPr>
+              <w:t>######</w:t>
+            </w:r>
+          </w:p>
+          <w:p>
+            <w:pPr>
+              <w:spacing w:line="240" w:lineRule="atLeast"/>
+              <w:rPr>
+                <w:sz w:val="18"/>
+                <w:szCs w:val="18"/>
+              </w:rPr>
+            </w:pPr>
+            <w:r>
+              <w:rPr>
+                <w:rFonts w:hint="eastAsia"/>
+                <w:sz w:val="18"/>
+                <w:szCs w:val="18"/>
+              </w:rPr>
+              <w:t>######</w:t>
+            </w:r>
+          </w:p>
+          <w:p>
+            <w:pPr>
+              <w:spacing w:line="240" w:lineRule="atLeast"/>
+              <w:rPr>
+                <w:sz w:val="18"/>
+                <w:szCs w:val="18"/>
+              </w:rPr>
+            </w:pPr>
+            <w:r>
+              <w:rPr>
+                <w:rFonts w:hint="eastAsia"/>
+                <w:sz w:val="18"/>
+                <w:szCs w:val="18"/>
+              </w:rPr>
+              <w:t>######</w:t>
+            </w:r>
           </w:p>
         </w:tc>
         <w:tc>
@@ -550,14 +714,7 @@
                 <w:sz w:val="18"/>
                 <w:szCs w:val="18"/>
               </w:rPr>
-              <w:t>X</w:t>
-            </w:r>
-            <w:r>
-              <w:rPr>
-                <w:sz w:val="18"/>
-                <w:szCs w:val="18"/>
-              </w:rPr>
-              <w:t>XXXX</w:t>
+              <w:t>######</w:t>
             </w:r>
           </w:p>
           <w:p>
@@ -574,21 +731,14 @@
                 <w:sz w:val="18"/>
                 <w:szCs w:val="18"/>
               </w:rPr>
-              <w:t>X</w:t>
-            </w:r>
-            <w:r>
-              <w:rPr>
-                <w:sz w:val="18"/>
-                <w:szCs w:val="18"/>
-              </w:rPr>
-              <w:t>XXXX</w:t>
+              <w:t>######</w:t>
             </w:r>
           </w:p>
         </w:tc>
         <w:tc>
           <w:tcPr>
             <w:tcW w:w="1846" w:type="dxa"/>
-            <w:gridSpan w:val="3"/>
+            <w:gridSpan w:val="5"/>
           </w:tcPr>
           <w:p>
             <w:pPr>
@@ -711,6 +861,13 @@
               </w:rPr>
               <w:t>]</w:t>
             </w:r>
+            <w:r>
+              <w:rPr>
+                <w:rFonts w:ascii="Times New Roman" w:eastAsia="等线" w:hAnsi="Times New Roman" w:cs="Times New Roman"/>
+                <w:noProof/>
+              </w:rPr>
+              <w:t xml:space="preserve"> </w:t>
+            </w:r>
           </w:p>
         </w:tc>
       </w:tr>
@@ -718,7 +875,7 @@
         <w:tc>
           <w:tcPr>
             <w:tcW w:w="10682" w:type="dxa"/>
-            <w:gridSpan w:val="18"/>
+            <w:gridSpan w:val="20"/>
           </w:tcPr>
           <w:p>
             <w:pPr>
@@ -812,7 +969,7 @@
         </w:tc>
         <w:tc>
           <w:tcPr>
-            <w:tcW w:w="1701" w:type="dxa"/>
+            <w:tcW w:w="2410" w:type="dxa"/>
             <w:gridSpan w:val="4"/>
             <w:vAlign w:val="center"/>
           </w:tcPr>
@@ -843,7 +1000,8 @@
         </w:tc>
         <w:tc>
           <w:tcPr>
-            <w:tcW w:w="899" w:type="dxa"/>
+            <w:tcW w:w="851" w:type="dxa"/>
+            <w:gridSpan w:val="2"/>
             <w:vAlign w:val="center"/>
           </w:tcPr>
           <w:p>
@@ -865,8 +1023,8 @@
         </w:tc>
         <w:tc>
           <w:tcPr>
-            <w:tcW w:w="1281" w:type="dxa"/>
-            <w:gridSpan w:val="2"/>
+            <w:tcW w:w="1417" w:type="dxa"/>
+            <w:gridSpan w:val="4"/>
             <w:vAlign w:val="center"/>
           </w:tcPr>
           <w:p>
@@ -896,8 +1054,8 @@
         </w:tc>
         <w:tc>
           <w:tcPr>
-            <w:tcW w:w="1081" w:type="dxa"/>
-            <w:gridSpan w:val="3"/>
+            <w:tcW w:w="709" w:type="dxa"/>
+            <w:gridSpan w:val="2"/>
             <w:vAlign w:val="center"/>
           </w:tcPr>
           <w:p>
@@ -926,7 +1084,7 @@
         </w:tc>
         <w:tc>
           <w:tcPr>
-            <w:tcW w:w="1417" w:type="dxa"/>
+            <w:tcW w:w="1134" w:type="dxa"/>
             <w:gridSpan w:val="2"/>
             <w:vAlign w:val="center"/>
           </w:tcPr>
@@ -957,7 +1115,7 @@
         </w:tc>
         <w:tc>
           <w:tcPr>
-            <w:tcW w:w="1360" w:type="dxa"/>
+            <w:tcW w:w="1218" w:type="dxa"/>
             <w:gridSpan w:val="2"/>
             <w:vAlign w:val="center"/>
           </w:tcPr>
@@ -990,7 +1148,7 @@
         <w:tc>
           <w:tcPr>
             <w:tcW w:w="10682" w:type="dxa"/>
-            <w:gridSpan w:val="18"/>
+            <w:gridSpan w:val="20"/>
           </w:tcPr>
           <w:p>
             <w:pPr>
@@ -1003,21 +1161,56 @@
             </w:pPr>
             <w:r>
               <w:rPr>
-                <w:rFonts w:hint="eastAsia"/>
                 <w:sz w:val="18"/>
                 <w:szCs w:val="18"/>
                 <w:u w:val="single"/>
               </w:rPr>
-              <w:t>5</w:t>
-            </w:r>
+              <w:t>[</w:t>
+            </w:r>
+            <w:proofErr w:type="spellStart"/>
+            <w:proofErr w:type="gramStart"/>
             <w:r>
               <w:rPr>
                 <w:sz w:val="18"/>
                 <w:szCs w:val="18"/>
                 <w:u w:val="single"/>
               </w:rPr>
-              <w:t>00390396 NAT Y AMAT TARGET</w:t>
-            </w:r>
+              <w:t>ProductID</w:t>
+            </w:r>
+            <w:proofErr w:type="spellEnd"/>
+            <w:r>
+              <w:rPr>
+                <w:sz w:val="18"/>
+                <w:szCs w:val="18"/>
+                <w:u w:val="single"/>
+              </w:rPr>
+              <w:t>]</w:t>
+            </w:r>
+            <w:r>
+              <w:rPr>
+                <w:sz w:val="18"/>
+                <w:szCs w:val="18"/>
+                <w:u w:val="single"/>
+              </w:rPr>
+              <w:t xml:space="preserve"> </w:t>
+            </w:r>
+            <w:r>
+              <w:rPr>
+                <w:sz w:val="18"/>
+                <w:szCs w:val="18"/>
+                <w:u w:val="single"/>
+              </w:rPr>
+              <w:t xml:space="preserve"> </w:t>
+            </w:r>
+            <w:r>
+              <w:rPr>
+                <w:sz w:val="18"/>
+                <w:szCs w:val="18"/>
+                <w:u w:val="single"/>
+              </w:rPr>
+              <w:t>TARGET</w:t>
+            </w:r>
+            <w:proofErr w:type="gramEnd"/>
           </w:p>
         </w:tc>
       </w:tr>
@@ -1025,17 +1218,15 @@
         <w:tc>
           <w:tcPr>
             <w:tcW w:w="10682" w:type="dxa"/>
-            <w:gridSpan w:val="18"/>
-          </w:tcPr>
-          <w:p>
-            <w:pPr>
-              <w:rPr>
-                <w:sz w:val="18"/>
-                <w:szCs w:val="18"/>
-              </w:rPr>
-            </w:pPr>
-            <w:proofErr w:type="spellStart"/>
-            <w:proofErr w:type="gramStart"/>
+            <w:gridSpan w:val="20"/>
+          </w:tcPr>
+          <w:p>
+            <w:pPr>
+              <w:rPr>
+                <w:sz w:val="18"/>
+                <w:szCs w:val="18"/>
+              </w:rPr>
+            </w:pPr>
             <w:r>
               <w:rPr>
                 <w:rFonts w:hint="eastAsia"/>
@@ -1053,6 +1244,13 @@
             </w:r>
             <w:r>
               <w:rPr>
+                <w:sz w:val="18"/>
+                <w:szCs w:val="18"/>
+              </w:rPr>
+              <w:t xml:space="preserve"> </w:t>
+            </w:r>
+            <w:r>
+              <w:rPr>
                 <w:rFonts w:hint="eastAsia"/>
                 <w:sz w:val="18"/>
                 <w:szCs w:val="18"/>
@@ -1066,8 +1264,6 @@
               </w:rPr>
               <w:t>one</w:t>
             </w:r>
-            <w:proofErr w:type="spellEnd"/>
-            <w:proofErr w:type="gramEnd"/>
           </w:p>
         </w:tc>
       </w:tr>
@@ -1075,7 +1271,7 @@
         <w:tc>
           <w:tcPr>
             <w:tcW w:w="10682" w:type="dxa"/>
-            <w:gridSpan w:val="18"/>
+            <w:gridSpan w:val="20"/>
             <w:tcBorders>
               <w:bottom w:val="single" w:sz="4" w:space="0" w:color="auto"/>
             </w:tcBorders>
@@ -1113,6 +1309,7 @@
             <w:tcBorders>
               <w:top w:val="single" w:sz="4" w:space="0" w:color="auto"/>
             </w:tcBorders>
+            <w:shd w:val="clear" w:color="auto" w:fill="D9D9D9" w:themeFill="background1" w:themeFillShade="D9"/>
           </w:tcPr>
           <w:p>
             <w:pPr>
@@ -1144,6 +1341,7 @@
             <w:tcBorders>
               <w:top w:val="single" w:sz="4" w:space="0" w:color="auto"/>
             </w:tcBorders>
+            <w:shd w:val="clear" w:color="auto" w:fill="D9D9D9" w:themeFill="background1" w:themeFillShade="D9"/>
           </w:tcPr>
           <w:p>
             <w:pPr>
@@ -1175,6 +1373,7 @@
             <w:tcBorders>
               <w:top w:val="single" w:sz="4" w:space="0" w:color="auto"/>
             </w:tcBorders>
+            <w:shd w:val="clear" w:color="auto" w:fill="D9D9D9" w:themeFill="background1" w:themeFillShade="D9"/>
           </w:tcPr>
           <w:p>
             <w:pPr>
@@ -1209,6 +1408,7 @@
             <w:tcBorders>
               <w:top w:val="single" w:sz="4" w:space="0" w:color="auto"/>
             </w:tcBorders>
+            <w:shd w:val="clear" w:color="auto" w:fill="D9D9D9" w:themeFill="background1" w:themeFillShade="D9"/>
           </w:tcPr>
           <w:p>
             <w:pPr>
@@ -1242,6 +1442,7 @@
             <w:tcBorders>
               <w:top w:val="single" w:sz="4" w:space="0" w:color="auto"/>
             </w:tcBorders>
+            <w:shd w:val="clear" w:color="auto" w:fill="D9D9D9" w:themeFill="background1" w:themeFillShade="D9"/>
           </w:tcPr>
           <w:p>
             <w:pPr>
@@ -1274,6 +1475,7 @@
             <w:tcBorders>
               <w:top w:val="single" w:sz="4" w:space="0" w:color="auto"/>
             </w:tcBorders>
+            <w:shd w:val="clear" w:color="auto" w:fill="D9D9D9" w:themeFill="background1" w:themeFillShade="D9"/>
           </w:tcPr>
           <w:p>
             <w:pPr>
@@ -1302,9 +1504,11 @@
         <w:tc>
           <w:tcPr>
             <w:tcW w:w="887" w:type="dxa"/>
-            <w:tcBorders>
-              <w:top w:val="single" w:sz="4" w:space="0" w:color="auto"/>
-            </w:tcBorders>
+            <w:gridSpan w:val="2"/>
+            <w:tcBorders>
+              <w:top w:val="single" w:sz="4" w:space="0" w:color="auto"/>
+            </w:tcBorders>
+            <w:shd w:val="clear" w:color="auto" w:fill="D9D9D9" w:themeFill="background1" w:themeFillShade="D9"/>
           </w:tcPr>
           <w:p>
             <w:pPr>
@@ -1333,10 +1537,10 @@
         <w:tc>
           <w:tcPr>
             <w:tcW w:w="624" w:type="dxa"/>
-            <w:gridSpan w:val="2"/>
-            <w:tcBorders>
-              <w:top w:val="single" w:sz="4" w:space="0" w:color="auto"/>
-            </w:tcBorders>
+            <w:tcBorders>
+              <w:top w:val="single" w:sz="4" w:space="0" w:color="auto"/>
+            </w:tcBorders>
+            <w:shd w:val="clear" w:color="auto" w:fill="D9D9D9" w:themeFill="background1" w:themeFillShade="D9"/>
           </w:tcPr>
           <w:p>
             <w:pPr>
@@ -1364,11 +1568,12 @@
         </w:tc>
         <w:tc>
           <w:tcPr>
-            <w:tcW w:w="851" w:type="dxa"/>
-            <w:gridSpan w:val="2"/>
-            <w:tcBorders>
-              <w:top w:val="single" w:sz="4" w:space="0" w:color="auto"/>
-            </w:tcBorders>
+            <w:tcW w:w="992" w:type="dxa"/>
+            <w:gridSpan w:val="3"/>
+            <w:tcBorders>
+              <w:top w:val="single" w:sz="4" w:space="0" w:color="auto"/>
+            </w:tcBorders>
+            <w:shd w:val="clear" w:color="auto" w:fill="D9D9D9" w:themeFill="background1" w:themeFillShade="D9"/>
           </w:tcPr>
           <w:p>
             <w:pPr>
@@ -1404,10 +1609,12 @@
         </w:tc>
         <w:tc>
           <w:tcPr>
-            <w:tcW w:w="995" w:type="dxa"/>
-            <w:tcBorders>
-              <w:top w:val="single" w:sz="4" w:space="0" w:color="auto"/>
-            </w:tcBorders>
+            <w:tcW w:w="854" w:type="dxa"/>
+            <w:gridSpan w:val="2"/>
+            <w:tcBorders>
+              <w:top w:val="single" w:sz="4" w:space="0" w:color="auto"/>
+            </w:tcBorders>
+            <w:shd w:val="clear" w:color="auto" w:fill="D9D9D9" w:themeFill="background1" w:themeFillShade="D9"/>
           </w:tcPr>
           <w:p>
             <w:pPr>
@@ -1449,6 +1656,7 @@
             <w:tcBorders>
               <w:top w:val="single" w:sz="4" w:space="0" w:color="auto"/>
             </w:tcBorders>
+            <w:shd w:val="clear" w:color="auto" w:fill="D9D9D9" w:themeFill="background1" w:themeFillShade="D9"/>
           </w:tcPr>
           <w:p>
             <w:pPr>
@@ -1480,6 +1688,7 @@
             <w:tcBorders>
               <w:top w:val="single" w:sz="4" w:space="0" w:color="auto"/>
             </w:tcBorders>
+            <w:shd w:val="clear" w:color="auto" w:fill="D9D9D9" w:themeFill="background1" w:themeFillShade="D9"/>
           </w:tcPr>
           <w:p>
             <w:pPr>
@@ -1591,6 +1800,7 @@
         <w:tc>
           <w:tcPr>
             <w:tcW w:w="887" w:type="dxa"/>
+            <w:gridSpan w:val="2"/>
           </w:tcPr>
           <w:p>
             <w:pPr>
@@ -1604,34 +1814,34 @@
         <w:tc>
           <w:tcPr>
             <w:tcW w:w="624" w:type="dxa"/>
-            <w:gridSpan w:val="2"/>
-          </w:tcPr>
-          <w:p>
-            <w:pPr>
-              <w:rPr>
-                <w:sz w:val="11"/>
-                <w:szCs w:val="11"/>
-              </w:rPr>
-            </w:pPr>
-          </w:p>
-        </w:tc>
-        <w:tc>
-          <w:tcPr>
-            <w:tcW w:w="851" w:type="dxa"/>
-            <w:gridSpan w:val="2"/>
-          </w:tcPr>
-          <w:p>
-            <w:pPr>
-              <w:rPr>
-                <w:sz w:val="11"/>
-                <w:szCs w:val="11"/>
-              </w:rPr>
-            </w:pPr>
-          </w:p>
-        </w:tc>
-        <w:tc>
-          <w:tcPr>
-            <w:tcW w:w="995" w:type="dxa"/>
+          </w:tcPr>
+          <w:p>
+            <w:pPr>
+              <w:rPr>
+                <w:sz w:val="11"/>
+                <w:szCs w:val="11"/>
+              </w:rPr>
+            </w:pPr>
+          </w:p>
+        </w:tc>
+        <w:tc>
+          <w:tcPr>
+            <w:tcW w:w="992" w:type="dxa"/>
+            <w:gridSpan w:val="3"/>
+          </w:tcPr>
+          <w:p>
+            <w:pPr>
+              <w:rPr>
+                <w:sz w:val="11"/>
+                <w:szCs w:val="11"/>
+              </w:rPr>
+            </w:pPr>
+          </w:p>
+        </w:tc>
+        <w:tc>
+          <w:tcPr>
+            <w:tcW w:w="854" w:type="dxa"/>
+            <w:gridSpan w:val="2"/>
           </w:tcPr>
           <w:p>
             <w:pPr>
@@ -1674,7 +1884,7 @@
         <w:tc>
           <w:tcPr>
             <w:tcW w:w="10682" w:type="dxa"/>
-            <w:gridSpan w:val="18"/>
+            <w:gridSpan w:val="20"/>
             <w:tcBorders>
               <w:bottom w:val="single" w:sz="4" w:space="0" w:color="auto"/>
             </w:tcBorders>
@@ -1712,6 +1922,7 @@
             <w:tcBorders>
               <w:top w:val="single" w:sz="4" w:space="0" w:color="auto"/>
             </w:tcBorders>
+            <w:shd w:val="clear" w:color="auto" w:fill="D9D9D9" w:themeFill="background1" w:themeFillShade="D9"/>
           </w:tcPr>
           <w:p>
             <w:pPr>
@@ -1743,6 +1954,7 @@
             <w:tcBorders>
               <w:top w:val="single" w:sz="4" w:space="0" w:color="auto"/>
             </w:tcBorders>
+            <w:shd w:val="clear" w:color="auto" w:fill="D9D9D9" w:themeFill="background1" w:themeFillShade="D9"/>
           </w:tcPr>
           <w:p>
             <w:pPr>
@@ -1774,6 +1986,7 @@
             <w:tcBorders>
               <w:top w:val="single" w:sz="4" w:space="0" w:color="auto"/>
             </w:tcBorders>
+            <w:shd w:val="clear" w:color="auto" w:fill="D9D9D9" w:themeFill="background1" w:themeFillShade="D9"/>
           </w:tcPr>
           <w:p>
             <w:pPr>
@@ -1808,6 +2021,7 @@
             <w:tcBorders>
               <w:top w:val="single" w:sz="4" w:space="0" w:color="auto"/>
             </w:tcBorders>
+            <w:shd w:val="clear" w:color="auto" w:fill="D9D9D9" w:themeFill="background1" w:themeFillShade="D9"/>
           </w:tcPr>
           <w:p>
             <w:pPr>
@@ -1841,6 +2055,7 @@
             <w:tcBorders>
               <w:top w:val="single" w:sz="4" w:space="0" w:color="auto"/>
             </w:tcBorders>
+            <w:shd w:val="clear" w:color="auto" w:fill="D9D9D9" w:themeFill="background1" w:themeFillShade="D9"/>
           </w:tcPr>
           <w:p>
             <w:pPr>
@@ -1873,6 +2088,7 @@
             <w:tcBorders>
               <w:top w:val="single" w:sz="4" w:space="0" w:color="auto"/>
             </w:tcBorders>
+            <w:shd w:val="clear" w:color="auto" w:fill="D9D9D9" w:themeFill="background1" w:themeFillShade="D9"/>
           </w:tcPr>
           <w:p>
             <w:pPr>
@@ -1901,9 +2117,11 @@
         <w:tc>
           <w:tcPr>
             <w:tcW w:w="887" w:type="dxa"/>
-            <w:tcBorders>
-              <w:top w:val="single" w:sz="4" w:space="0" w:color="auto"/>
-            </w:tcBorders>
+            <w:gridSpan w:val="2"/>
+            <w:tcBorders>
+              <w:top w:val="single" w:sz="4" w:space="0" w:color="auto"/>
+            </w:tcBorders>
+            <w:shd w:val="clear" w:color="auto" w:fill="D9D9D9" w:themeFill="background1" w:themeFillShade="D9"/>
           </w:tcPr>
           <w:p>
             <w:pPr>
@@ -1932,10 +2150,10 @@
         <w:tc>
           <w:tcPr>
             <w:tcW w:w="624" w:type="dxa"/>
-            <w:gridSpan w:val="2"/>
-            <w:tcBorders>
-              <w:top w:val="single" w:sz="4" w:space="0" w:color="auto"/>
-            </w:tcBorders>
+            <w:tcBorders>
+              <w:top w:val="single" w:sz="4" w:space="0" w:color="auto"/>
+            </w:tcBorders>
+            <w:shd w:val="clear" w:color="auto" w:fill="D9D9D9" w:themeFill="background1" w:themeFillShade="D9"/>
           </w:tcPr>
           <w:p>
             <w:pPr>
@@ -1963,11 +2181,12 @@
         </w:tc>
         <w:tc>
           <w:tcPr>
-            <w:tcW w:w="851" w:type="dxa"/>
-            <w:gridSpan w:val="2"/>
-            <w:tcBorders>
-              <w:top w:val="single" w:sz="4" w:space="0" w:color="auto"/>
-            </w:tcBorders>
+            <w:tcW w:w="992" w:type="dxa"/>
+            <w:gridSpan w:val="3"/>
+            <w:tcBorders>
+              <w:top w:val="single" w:sz="4" w:space="0" w:color="auto"/>
+            </w:tcBorders>
+            <w:shd w:val="clear" w:color="auto" w:fill="D9D9D9" w:themeFill="background1" w:themeFillShade="D9"/>
           </w:tcPr>
           <w:p>
             <w:pPr>
@@ -2003,10 +2222,12 @@
         </w:tc>
         <w:tc>
           <w:tcPr>
-            <w:tcW w:w="995" w:type="dxa"/>
-            <w:tcBorders>
-              <w:top w:val="single" w:sz="4" w:space="0" w:color="auto"/>
-            </w:tcBorders>
+            <w:tcW w:w="854" w:type="dxa"/>
+            <w:gridSpan w:val="2"/>
+            <w:tcBorders>
+              <w:top w:val="single" w:sz="4" w:space="0" w:color="auto"/>
+            </w:tcBorders>
+            <w:shd w:val="clear" w:color="auto" w:fill="D9D9D9" w:themeFill="background1" w:themeFillShade="D9"/>
           </w:tcPr>
           <w:p>
             <w:pPr>
@@ -2048,6 +2269,7 @@
             <w:tcBorders>
               <w:top w:val="single" w:sz="4" w:space="0" w:color="auto"/>
             </w:tcBorders>
+            <w:shd w:val="clear" w:color="auto" w:fill="D9D9D9" w:themeFill="background1" w:themeFillShade="D9"/>
           </w:tcPr>
           <w:p>
             <w:pPr>
@@ -2079,6 +2301,7 @@
             <w:tcBorders>
               <w:top w:val="single" w:sz="4" w:space="0" w:color="auto"/>
             </w:tcBorders>
+            <w:shd w:val="clear" w:color="auto" w:fill="D9D9D9" w:themeFill="background1" w:themeFillShade="D9"/>
           </w:tcPr>
           <w:p>
             <w:pPr>
@@ -2190,6 +2413,7 @@
         <w:tc>
           <w:tcPr>
             <w:tcW w:w="887" w:type="dxa"/>
+            <w:gridSpan w:val="2"/>
           </w:tcPr>
           <w:p>
             <w:pPr>
@@ -2203,34 +2427,34 @@
         <w:tc>
           <w:tcPr>
             <w:tcW w:w="624" w:type="dxa"/>
-            <w:gridSpan w:val="2"/>
-          </w:tcPr>
-          <w:p>
-            <w:pPr>
-              <w:rPr>
-                <w:sz w:val="11"/>
-                <w:szCs w:val="11"/>
-              </w:rPr>
-            </w:pPr>
-          </w:p>
-        </w:tc>
-        <w:tc>
-          <w:tcPr>
-            <w:tcW w:w="851" w:type="dxa"/>
-            <w:gridSpan w:val="2"/>
-          </w:tcPr>
-          <w:p>
-            <w:pPr>
-              <w:rPr>
-                <w:sz w:val="11"/>
-                <w:szCs w:val="11"/>
-              </w:rPr>
-            </w:pPr>
-          </w:p>
-        </w:tc>
-        <w:tc>
-          <w:tcPr>
-            <w:tcW w:w="995" w:type="dxa"/>
+          </w:tcPr>
+          <w:p>
+            <w:pPr>
+              <w:rPr>
+                <w:sz w:val="11"/>
+                <w:szCs w:val="11"/>
+              </w:rPr>
+            </w:pPr>
+          </w:p>
+        </w:tc>
+        <w:tc>
+          <w:tcPr>
+            <w:tcW w:w="992" w:type="dxa"/>
+            <w:gridSpan w:val="3"/>
+          </w:tcPr>
+          <w:p>
+            <w:pPr>
+              <w:rPr>
+                <w:sz w:val="11"/>
+                <w:szCs w:val="11"/>
+              </w:rPr>
+            </w:pPr>
+          </w:p>
+        </w:tc>
+        <w:tc>
+          <w:tcPr>
+            <w:tcW w:w="854" w:type="dxa"/>
+            <w:gridSpan w:val="2"/>
           </w:tcPr>
           <w:p>
             <w:pPr>
@@ -2273,7 +2497,7 @@
         <w:tc>
           <w:tcPr>
             <w:tcW w:w="10682" w:type="dxa"/>
-            <w:gridSpan w:val="18"/>
+            <w:gridSpan w:val="20"/>
             <w:tcBorders>
               <w:bottom w:val="single" w:sz="4" w:space="0" w:color="auto"/>
             </w:tcBorders>
@@ -2303,6 +2527,7 @@
             <w:tcBorders>
               <w:top w:val="single" w:sz="4" w:space="0" w:color="auto"/>
             </w:tcBorders>
+            <w:shd w:val="clear" w:color="auto" w:fill="D9D9D9" w:themeFill="background1" w:themeFillShade="D9"/>
           </w:tcPr>
           <w:p>
             <w:pPr>
@@ -2334,6 +2559,7 @@
             <w:tcBorders>
               <w:top w:val="single" w:sz="4" w:space="0" w:color="auto"/>
             </w:tcBorders>
+            <w:shd w:val="clear" w:color="auto" w:fill="D9D9D9" w:themeFill="background1" w:themeFillShade="D9"/>
           </w:tcPr>
           <w:p>
             <w:pPr>
@@ -2365,6 +2591,7 @@
             <w:tcBorders>
               <w:top w:val="single" w:sz="4" w:space="0" w:color="auto"/>
             </w:tcBorders>
+            <w:shd w:val="clear" w:color="auto" w:fill="D9D9D9" w:themeFill="background1" w:themeFillShade="D9"/>
           </w:tcPr>
           <w:p>
             <w:pPr>
@@ -2399,6 +2626,7 @@
             <w:tcBorders>
               <w:top w:val="single" w:sz="4" w:space="0" w:color="auto"/>
             </w:tcBorders>
+            <w:shd w:val="clear" w:color="auto" w:fill="D9D9D9" w:themeFill="background1" w:themeFillShade="D9"/>
           </w:tcPr>
           <w:p>
             <w:pPr>
@@ -2432,6 +2660,7 @@
             <w:tcBorders>
               <w:top w:val="single" w:sz="4" w:space="0" w:color="auto"/>
             </w:tcBorders>
+            <w:shd w:val="clear" w:color="auto" w:fill="D9D9D9" w:themeFill="background1" w:themeFillShade="D9"/>
           </w:tcPr>
           <w:p>
             <w:pPr>
@@ -2456,6 +2685,7 @@
             <w:tcBorders>
               <w:top w:val="single" w:sz="4" w:space="0" w:color="auto"/>
             </w:tcBorders>
+            <w:shd w:val="clear" w:color="auto" w:fill="D9D9D9" w:themeFill="background1" w:themeFillShade="D9"/>
           </w:tcPr>
           <w:p>
             <w:pPr>
@@ -2484,9 +2714,11 @@
         <w:tc>
           <w:tcPr>
             <w:tcW w:w="887" w:type="dxa"/>
-            <w:tcBorders>
-              <w:top w:val="single" w:sz="4" w:space="0" w:color="auto"/>
-            </w:tcBorders>
+            <w:gridSpan w:val="2"/>
+            <w:tcBorders>
+              <w:top w:val="single" w:sz="4" w:space="0" w:color="auto"/>
+            </w:tcBorders>
+            <w:shd w:val="clear" w:color="auto" w:fill="D9D9D9" w:themeFill="background1" w:themeFillShade="D9"/>
           </w:tcPr>
           <w:p>
             <w:pPr>
@@ -2500,10 +2732,10 @@
         <w:tc>
           <w:tcPr>
             <w:tcW w:w="624" w:type="dxa"/>
-            <w:gridSpan w:val="2"/>
-            <w:tcBorders>
-              <w:top w:val="single" w:sz="4" w:space="0" w:color="auto"/>
-            </w:tcBorders>
+            <w:tcBorders>
+              <w:top w:val="single" w:sz="4" w:space="0" w:color="auto"/>
+            </w:tcBorders>
+            <w:shd w:val="clear" w:color="auto" w:fill="D9D9D9" w:themeFill="background1" w:themeFillShade="D9"/>
           </w:tcPr>
           <w:p>
             <w:pPr>
@@ -2531,11 +2763,12 @@
         </w:tc>
         <w:tc>
           <w:tcPr>
-            <w:tcW w:w="851" w:type="dxa"/>
-            <w:gridSpan w:val="2"/>
-            <w:tcBorders>
-              <w:top w:val="single" w:sz="4" w:space="0" w:color="auto"/>
-            </w:tcBorders>
+            <w:tcW w:w="992" w:type="dxa"/>
+            <w:gridSpan w:val="3"/>
+            <w:tcBorders>
+              <w:top w:val="single" w:sz="4" w:space="0" w:color="auto"/>
+            </w:tcBorders>
+            <w:shd w:val="clear" w:color="auto" w:fill="D9D9D9" w:themeFill="background1" w:themeFillShade="D9"/>
           </w:tcPr>
           <w:p>
             <w:pPr>
@@ -2571,10 +2804,12 @@
         </w:tc>
         <w:tc>
           <w:tcPr>
-            <w:tcW w:w="995" w:type="dxa"/>
-            <w:tcBorders>
-              <w:top w:val="single" w:sz="4" w:space="0" w:color="auto"/>
-            </w:tcBorders>
+            <w:tcW w:w="854" w:type="dxa"/>
+            <w:gridSpan w:val="2"/>
+            <w:tcBorders>
+              <w:top w:val="single" w:sz="4" w:space="0" w:color="auto"/>
+            </w:tcBorders>
+            <w:shd w:val="clear" w:color="auto" w:fill="D9D9D9" w:themeFill="background1" w:themeFillShade="D9"/>
           </w:tcPr>
           <w:p>
             <w:pPr>
@@ -2616,6 +2851,7 @@
             <w:tcBorders>
               <w:top w:val="single" w:sz="4" w:space="0" w:color="auto"/>
             </w:tcBorders>
+            <w:shd w:val="clear" w:color="auto" w:fill="D9D9D9" w:themeFill="background1" w:themeFillShade="D9"/>
           </w:tcPr>
           <w:p>
             <w:pPr>
@@ -2647,6 +2883,7 @@
             <w:tcBorders>
               <w:top w:val="single" w:sz="4" w:space="0" w:color="auto"/>
             </w:tcBorders>
+            <w:shd w:val="clear" w:color="auto" w:fill="D9D9D9" w:themeFill="background1" w:themeFillShade="D9"/>
           </w:tcPr>
           <w:p>
             <w:pPr>
@@ -2761,6 +2998,7 @@
         <w:tc>
           <w:tcPr>
             <w:tcW w:w="887" w:type="dxa"/>
+            <w:gridSpan w:val="2"/>
           </w:tcPr>
           <w:p>
             <w:pPr>
@@ -2774,34 +3012,34 @@
         <w:tc>
           <w:tcPr>
             <w:tcW w:w="624" w:type="dxa"/>
-            <w:gridSpan w:val="2"/>
-          </w:tcPr>
-          <w:p>
-            <w:pPr>
-              <w:rPr>
-                <w:sz w:val="11"/>
-                <w:szCs w:val="11"/>
-              </w:rPr>
-            </w:pPr>
-          </w:p>
-        </w:tc>
-        <w:tc>
-          <w:tcPr>
-            <w:tcW w:w="851" w:type="dxa"/>
-            <w:gridSpan w:val="2"/>
-          </w:tcPr>
-          <w:p>
-            <w:pPr>
-              <w:rPr>
-                <w:sz w:val="11"/>
-                <w:szCs w:val="11"/>
-              </w:rPr>
-            </w:pPr>
-          </w:p>
-        </w:tc>
-        <w:tc>
-          <w:tcPr>
-            <w:tcW w:w="995" w:type="dxa"/>
+          </w:tcPr>
+          <w:p>
+            <w:pPr>
+              <w:rPr>
+                <w:sz w:val="11"/>
+                <w:szCs w:val="11"/>
+              </w:rPr>
+            </w:pPr>
+          </w:p>
+        </w:tc>
+        <w:tc>
+          <w:tcPr>
+            <w:tcW w:w="992" w:type="dxa"/>
+            <w:gridSpan w:val="3"/>
+          </w:tcPr>
+          <w:p>
+            <w:pPr>
+              <w:rPr>
+                <w:sz w:val="11"/>
+                <w:szCs w:val="11"/>
+              </w:rPr>
+            </w:pPr>
+          </w:p>
+        </w:tc>
+        <w:tc>
+          <w:tcPr>
+            <w:tcW w:w="854" w:type="dxa"/>
+            <w:gridSpan w:val="2"/>
           </w:tcPr>
           <w:p>
             <w:pPr>
@@ -2844,7 +3082,7 @@
         <w:tc>
           <w:tcPr>
             <w:tcW w:w="10682" w:type="dxa"/>
-            <w:gridSpan w:val="18"/>
+            <w:gridSpan w:val="20"/>
             <w:tcBorders>
               <w:bottom w:val="single" w:sz="4" w:space="0" w:color="auto"/>
             </w:tcBorders>
@@ -2882,14 +3120,16 @@
             <w:tcBorders>
               <w:top w:val="single" w:sz="4" w:space="0" w:color="auto"/>
             </w:tcBorders>
-          </w:tcPr>
-          <w:p>
-            <w:pPr>
-              <w:rPr>
-                <w:sz w:val="11"/>
-                <w:szCs w:val="11"/>
-              </w:rPr>
-            </w:pPr>
+            <w:shd w:val="clear" w:color="auto" w:fill="D9D9D9" w:themeFill="background1" w:themeFillShade="D9"/>
+          </w:tcPr>
+          <w:p>
+            <w:pPr>
+              <w:rPr>
+                <w:sz w:val="11"/>
+                <w:szCs w:val="11"/>
+              </w:rPr>
+            </w:pPr>
+            <w:bookmarkStart w:id="0" w:name="_GoBack" w:colFirst="0" w:colLast="11"/>
             <w:r>
               <w:rPr>
                 <w:rFonts w:hint="eastAsia"/>
@@ -2913,6 +3153,7 @@
             <w:tcBorders>
               <w:top w:val="single" w:sz="4" w:space="0" w:color="auto"/>
             </w:tcBorders>
+            <w:shd w:val="clear" w:color="auto" w:fill="D9D9D9" w:themeFill="background1" w:themeFillShade="D9"/>
           </w:tcPr>
           <w:p>
             <w:pPr>
@@ -2944,6 +3185,7 @@
             <w:tcBorders>
               <w:top w:val="single" w:sz="4" w:space="0" w:color="auto"/>
             </w:tcBorders>
+            <w:shd w:val="clear" w:color="auto" w:fill="D9D9D9" w:themeFill="background1" w:themeFillShade="D9"/>
           </w:tcPr>
           <w:p>
             <w:pPr>
@@ -2978,6 +3220,7 @@
             <w:tcBorders>
               <w:top w:val="single" w:sz="4" w:space="0" w:color="auto"/>
             </w:tcBorders>
+            <w:shd w:val="clear" w:color="auto" w:fill="D9D9D9" w:themeFill="background1" w:themeFillShade="D9"/>
           </w:tcPr>
           <w:p>
             <w:pPr>
@@ -3011,6 +3254,7 @@
             <w:tcBorders>
               <w:top w:val="single" w:sz="4" w:space="0" w:color="auto"/>
             </w:tcBorders>
+            <w:shd w:val="clear" w:color="auto" w:fill="D9D9D9" w:themeFill="background1" w:themeFillShade="D9"/>
           </w:tcPr>
           <w:p>
             <w:pPr>
@@ -3035,6 +3279,7 @@
             <w:tcBorders>
               <w:top w:val="single" w:sz="4" w:space="0" w:color="auto"/>
             </w:tcBorders>
+            <w:shd w:val="clear" w:color="auto" w:fill="D9D9D9" w:themeFill="background1" w:themeFillShade="D9"/>
           </w:tcPr>
           <w:p>
             <w:pPr>
@@ -3063,9 +3308,11 @@
         <w:tc>
           <w:tcPr>
             <w:tcW w:w="887" w:type="dxa"/>
-            <w:tcBorders>
-              <w:top w:val="single" w:sz="4" w:space="0" w:color="auto"/>
-            </w:tcBorders>
+            <w:gridSpan w:val="2"/>
+            <w:tcBorders>
+              <w:top w:val="single" w:sz="4" w:space="0" w:color="auto"/>
+            </w:tcBorders>
+            <w:shd w:val="clear" w:color="auto" w:fill="D9D9D9" w:themeFill="background1" w:themeFillShade="D9"/>
           </w:tcPr>
           <w:p>
             <w:pPr>
@@ -3079,10 +3326,10 @@
         <w:tc>
           <w:tcPr>
             <w:tcW w:w="624" w:type="dxa"/>
-            <w:gridSpan w:val="2"/>
-            <w:tcBorders>
-              <w:top w:val="single" w:sz="4" w:space="0" w:color="auto"/>
-            </w:tcBorders>
+            <w:tcBorders>
+              <w:top w:val="single" w:sz="4" w:space="0" w:color="auto"/>
+            </w:tcBorders>
+            <w:shd w:val="clear" w:color="auto" w:fill="D9D9D9" w:themeFill="background1" w:themeFillShade="D9"/>
           </w:tcPr>
           <w:p>
             <w:pPr>
@@ -3110,11 +3357,12 @@
         </w:tc>
         <w:tc>
           <w:tcPr>
-            <w:tcW w:w="851" w:type="dxa"/>
-            <w:gridSpan w:val="2"/>
-            <w:tcBorders>
-              <w:top w:val="single" w:sz="4" w:space="0" w:color="auto"/>
-            </w:tcBorders>
+            <w:tcW w:w="992" w:type="dxa"/>
+            <w:gridSpan w:val="3"/>
+            <w:tcBorders>
+              <w:top w:val="single" w:sz="4" w:space="0" w:color="auto"/>
+            </w:tcBorders>
+            <w:shd w:val="clear" w:color="auto" w:fill="D9D9D9" w:themeFill="background1" w:themeFillShade="D9"/>
           </w:tcPr>
           <w:p>
             <w:pPr>
@@ -3150,10 +3398,12 @@
         </w:tc>
         <w:tc>
           <w:tcPr>
-            <w:tcW w:w="995" w:type="dxa"/>
-            <w:tcBorders>
-              <w:top w:val="single" w:sz="4" w:space="0" w:color="auto"/>
-            </w:tcBorders>
+            <w:tcW w:w="854" w:type="dxa"/>
+            <w:gridSpan w:val="2"/>
+            <w:tcBorders>
+              <w:top w:val="single" w:sz="4" w:space="0" w:color="auto"/>
+            </w:tcBorders>
+            <w:shd w:val="clear" w:color="auto" w:fill="D9D9D9" w:themeFill="background1" w:themeFillShade="D9"/>
           </w:tcPr>
           <w:p>
             <w:pPr>
@@ -3195,6 +3445,7 @@
             <w:tcBorders>
               <w:top w:val="single" w:sz="4" w:space="0" w:color="auto"/>
             </w:tcBorders>
+            <w:shd w:val="clear" w:color="auto" w:fill="D9D9D9" w:themeFill="background1" w:themeFillShade="D9"/>
           </w:tcPr>
           <w:p>
             <w:pPr>
@@ -3226,6 +3477,7 @@
             <w:tcBorders>
               <w:top w:val="single" w:sz="4" w:space="0" w:color="auto"/>
             </w:tcBorders>
+            <w:shd w:val="clear" w:color="auto" w:fill="D9D9D9" w:themeFill="background1" w:themeFillShade="D9"/>
           </w:tcPr>
           <w:p>
             <w:pPr>
@@ -3252,6 +3504,7 @@
           </w:p>
         </w:tc>
       </w:tr>
+      <w:bookmarkEnd w:id="0"/>
       <w:tr>
         <w:tc>
           <w:tcPr>
@@ -3355,6 +3608,7 @@
         <w:tc>
           <w:tcPr>
             <w:tcW w:w="887" w:type="dxa"/>
+            <w:gridSpan w:val="2"/>
             <w:tcBorders>
               <w:bottom w:val="single" w:sz="4" w:space="0" w:color="auto"/>
             </w:tcBorders>
@@ -3371,7 +3625,6 @@
         <w:tc>
           <w:tcPr>
             <w:tcW w:w="624" w:type="dxa"/>
-            <w:gridSpan w:val="2"/>
             <w:tcBorders>
               <w:bottom w:val="single" w:sz="4" w:space="0" w:color="auto"/>
             </w:tcBorders>
@@ -3387,8 +3640,8 @@
         </w:tc>
         <w:tc>
           <w:tcPr>
-            <w:tcW w:w="851" w:type="dxa"/>
-            <w:gridSpan w:val="2"/>
+            <w:tcW w:w="992" w:type="dxa"/>
+            <w:gridSpan w:val="3"/>
             <w:tcBorders>
               <w:bottom w:val="single" w:sz="4" w:space="0" w:color="auto"/>
             </w:tcBorders>
@@ -3404,7 +3657,8 @@
         </w:tc>
         <w:tc>
           <w:tcPr>
-            <w:tcW w:w="995" w:type="dxa"/>
+            <w:tcW w:w="854" w:type="dxa"/>
+            <w:gridSpan w:val="2"/>
             <w:tcBorders>
               <w:bottom w:val="single" w:sz="4" w:space="0" w:color="auto"/>
             </w:tcBorders>
@@ -3460,13 +3714,12 @@
           <w:szCs w:val="18"/>
         </w:rPr>
       </w:pPr>
-      <w:bookmarkStart w:id="0" w:name="_GoBack"/>
-      <w:bookmarkEnd w:id="0"/>
     </w:p>
     <w:sectPr>
-      <w:headerReference w:type="default" r:id="rId6"/>
+      <w:headerReference w:type="default" r:id="rId8"/>
+      <w:footerReference w:type="default" r:id="rId9"/>
       <w:pgSz w:w="11906" w:h="16838"/>
-      <w:pgMar w:top="1134" w:right="720" w:bottom="720" w:left="720" w:header="851" w:footer="992" w:gutter="0"/>
+      <w:pgMar w:top="720" w:right="720" w:bottom="720" w:left="720" w:header="566" w:footer="384" w:gutter="0"/>
       <w:cols w:space="425"/>
       <w:docGrid w:type="lines" w:linePitch="312"/>
     </w:sectPr>
@@ -3491,6 +3744,142 @@
     </w:p>
   </w:endnote>
 </w:endnotes>
+</file>
+
+<file path=word/footer1.xml><?xml version="1.0" encoding="utf-8"?>
+<w:ftr xmlns:wpc="http://schemas.microsoft.com/office/word/2010/wordprocessingCanvas" xmlns:cx="http://schemas.microsoft.com/office/drawing/2014/chartex" xmlns:cx1="http://schemas.microsoft.com/office/drawing/2015/9/8/chartex" xmlns:cx2="http://schemas.microsoft.com/office/drawing/2015/10/21/chartex" xmlns:cx3="http://schemas.microsoft.com/office/drawing/2016/5/9/chartex" xmlns:cx4="http://schemas.microsoft.com/office/drawing/2016/5/10/chartex" xmlns:cx5="http://schemas.microsoft.com/office/drawing/2016/5/11/chartex" xmlns:cx6="http://schemas.microsoft.com/office/drawing/2016/5/12/chartex" xmlns:cx7="http://schemas.microsoft.com/office/drawing/2016/5/13/chartex" xmlns:cx8="http://schemas.microsoft.com/office/drawing/2016/5/14/chartex" xmlns:mc="http://schemas.openxmlformats.org/markup-compatibility/2006" xmlns:aink="http://schemas.microsoft.com/office/drawing/2016/ink" xmlns:am3d="http://schemas.microsoft.com/office/drawing/2017/model3d" xmlns:o="urn:schemas-microsoft-com:office:office" xmlns:r="http://schemas.openxmlformats.org/officeDocument/2006/relationships" xmlns:m="http://schemas.openxmlformats.org/officeDocument/2006/math" xmlns:v="urn:schemas-microsoft-com:vml" xmlns:wp14="http://schemas.microsoft.com/office/word/2010/wordprocessingDrawing" xmlns:wp="http://schemas.openxmlformats.org/drawingml/2006/wordprocessingDrawing" xmlns:w10="urn:schemas-microsoft-com:office:word" xmlns:w="http://schemas.openxmlformats.org/wordprocessingml/2006/main" xmlns:w14="http://schemas.microsoft.com/office/word/2010/wordml" xmlns:w15="http://schemas.microsoft.com/office/word/2012/wordml" xmlns:w16cid="http://schemas.microsoft.com/office/word/2016/wordml/cid" xmlns:w16se="http://schemas.microsoft.com/office/word/2015/wordml/symex" xmlns:wpg="http://schemas.microsoft.com/office/word/2010/wordprocessingGroup" xmlns:wpi="http://schemas.microsoft.com/office/word/2010/wordprocessingInk" xmlns:wne="http://schemas.microsoft.com/office/word/2006/wordml" xmlns:wps="http://schemas.microsoft.com/office/word/2010/wordprocessingShape" mc:Ignorable="w14 w15 w16se w16cid wp14">
+  <w:sdt>
+    <w:sdtPr>
+      <w:id w:val="-241796411"/>
+      <w:docPartObj>
+        <w:docPartGallery w:val="Page Numbers (Bottom of Page)"/>
+        <w:docPartUnique/>
+      </w:docPartObj>
+    </w:sdtPr>
+    <w:sdtEndPr/>
+    <w:sdtContent>
+      <w:sdt>
+        <w:sdtPr>
+          <w:id w:val="1728636285"/>
+          <w:docPartObj>
+            <w:docPartGallery w:val="Page Numbers (Top of Page)"/>
+            <w:docPartUnique/>
+          </w:docPartObj>
+        </w:sdtPr>
+        <w:sdtEndPr/>
+        <w:sdtContent>
+          <w:p>
+            <w:pPr>
+              <w:pStyle w:val="a5"/>
+              <w:jc w:val="center"/>
+            </w:pPr>
+            <w:r>
+              <w:rPr>
+                <w:lang w:val="zh-CN"/>
+              </w:rPr>
+              <w:t xml:space="preserve"> </w:t>
+            </w:r>
+            <w:r>
+              <w:rPr>
+                <w:b/>
+                <w:bCs/>
+                <w:sz w:val="24"/>
+                <w:szCs w:val="24"/>
+              </w:rPr>
+              <w:fldChar w:fldCharType="begin"/>
+            </w:r>
+            <w:r>
+              <w:rPr>
+                <w:b/>
+                <w:bCs/>
+              </w:rPr>
+              <w:instrText>PAGE</w:instrText>
+            </w:r>
+            <w:r>
+              <w:rPr>
+                <w:b/>
+                <w:bCs/>
+                <w:sz w:val="24"/>
+                <w:szCs w:val="24"/>
+              </w:rPr>
+              <w:fldChar w:fldCharType="separate"/>
+            </w:r>
+            <w:r>
+              <w:rPr>
+                <w:b/>
+                <w:bCs/>
+                <w:lang w:val="zh-CN"/>
+              </w:rPr>
+              <w:t>2</w:t>
+            </w:r>
+            <w:r>
+              <w:rPr>
+                <w:b/>
+                <w:bCs/>
+                <w:sz w:val="24"/>
+                <w:szCs w:val="24"/>
+              </w:rPr>
+              <w:fldChar w:fldCharType="end"/>
+            </w:r>
+            <w:r>
+              <w:rPr>
+                <w:lang w:val="zh-CN"/>
+              </w:rPr>
+              <w:t xml:space="preserve"> / </w:t>
+            </w:r>
+            <w:r>
+              <w:rPr>
+                <w:b/>
+                <w:bCs/>
+                <w:sz w:val="24"/>
+                <w:szCs w:val="24"/>
+              </w:rPr>
+              <w:fldChar w:fldCharType="begin"/>
+            </w:r>
+            <w:r>
+              <w:rPr>
+                <w:b/>
+                <w:bCs/>
+              </w:rPr>
+              <w:instrText>NUMPAGES</w:instrText>
+            </w:r>
+            <w:r>
+              <w:rPr>
+                <w:b/>
+                <w:bCs/>
+                <w:sz w:val="24"/>
+                <w:szCs w:val="24"/>
+              </w:rPr>
+              <w:fldChar w:fldCharType="separate"/>
+            </w:r>
+            <w:r>
+              <w:rPr>
+                <w:b/>
+                <w:bCs/>
+                <w:lang w:val="zh-CN"/>
+              </w:rPr>
+              <w:t>2</w:t>
+            </w:r>
+            <w:r>
+              <w:rPr>
+                <w:b/>
+                <w:bCs/>
+                <w:sz w:val="24"/>
+                <w:szCs w:val="24"/>
+              </w:rPr>
+              <w:fldChar w:fldCharType="end"/>
+            </w:r>
+          </w:p>
+        </w:sdtContent>
+      </w:sdt>
+    </w:sdtContent>
+  </w:sdt>
+  <w:p>
+    <w:pPr>
+      <w:pStyle w:val="a5"/>
+    </w:pPr>
+  </w:p>
+</w:ftr>
 </file>
 
 <file path=word/footnotes.xml><?xml version="1.0" encoding="utf-8"?>
@@ -3522,57 +3911,6 @@
       </w:pBdr>
       <w:jc w:val="right"/>
     </w:pPr>
-    <w:r>
-      <w:rPr>
-        <w:rFonts w:ascii="Times New Roman" w:eastAsia="等线" w:hAnsi="Times New Roman" w:cs="Times New Roman"/>
-        <w:noProof/>
-      </w:rPr>
-      <w:drawing>
-        <wp:inline distT="0" distB="0" distL="0" distR="0" wp14:anchorId="43F0CF18" wp14:editId="73AAB660">
-          <wp:extent cx="426623" cy="368834"/>
-          <wp:effectExtent l="0" t="0" r="0" b="0"/>
-          <wp:docPr id="1" name="图片 2" descr="logo"/>
-          <wp:cNvGraphicFramePr>
-            <a:graphicFrameLocks xmlns:a="http://schemas.openxmlformats.org/drawingml/2006/main" noChangeAspect="1"/>
-          </wp:cNvGraphicFramePr>
-          <a:graphic xmlns:a="http://schemas.openxmlformats.org/drawingml/2006/main">
-            <a:graphicData uri="http://schemas.openxmlformats.org/drawingml/2006/picture">
-              <pic:pic xmlns:pic="http://schemas.openxmlformats.org/drawingml/2006/picture">
-                <pic:nvPicPr>
-                  <pic:cNvPr id="0" name="Picture 2" descr="logo"/>
-                  <pic:cNvPicPr>
-                    <a:picLocks noChangeAspect="1" noChangeArrowheads="1"/>
-                  </pic:cNvPicPr>
-                </pic:nvPicPr>
-                <pic:blipFill>
-                  <a:blip r:embed="rId1" cstate="print">
-                    <a:extLst>
-                      <a:ext uri="{28A0092B-C50C-407E-A947-70E740481C1C}">
-                        <a14:useLocalDpi xmlns:a14="http://schemas.microsoft.com/office/drawing/2010/main" val="0"/>
-                      </a:ext>
-                    </a:extLst>
-                  </a:blip>
-                  <a:srcRect/>
-                  <a:stretch>
-                    <a:fillRect/>
-                  </a:stretch>
-                </pic:blipFill>
-                <pic:spPr bwMode="auto">
-                  <a:xfrm>
-                    <a:off x="0" y="0"/>
-                    <a:ext cx="426623" cy="368834"/>
-                  </a:xfrm>
-                  <a:prstGeom prst="rect">
-                    <a:avLst/>
-                  </a:prstGeom>
-                  <a:noFill/>
-                </pic:spPr>
-              </pic:pic>
-            </a:graphicData>
-          </a:graphic>
-        </wp:inline>
-      </w:drawing>
-    </w:r>
   </w:p>
 </w:hdr>
 </file>
@@ -4370,4 +4708,16 @@
   <a:objectDefaults/>
   <a:extraClrSchemeLst/>
 </a:theme>
+</file>
+
+<file path=customXml/item1.xml><?xml version="1.0" encoding="utf-8"?>
+<b:Sources xmlns:b="http://schemas.openxmlformats.org/officeDocument/2006/bibliography" xmlns="http://schemas.openxmlformats.org/officeDocument/2006/bibliography" SelectedStyle="\APASixthEditionOfficeOnline.xsl" StyleName="APA" Version="6"/>
+</file>
+
+<file path=customXml/itemProps1.xml><?xml version="1.0" encoding="utf-8"?>
+<ds:datastoreItem xmlns:ds="http://schemas.openxmlformats.org/officeDocument/2006/customXml" ds:itemID="{A18BDEF4-3AFE-43A3-952D-69B47B0AF851}">
+  <ds:schemaRefs>
+    <ds:schemaRef ds:uri="http://schemas.openxmlformats.org/officeDocument/2006/bibliography"/>
+  </ds:schemaRefs>
+</ds:datastoreItem>
 </file>
</xml_diff>

<commit_message>
fix some bug of Intel COA creator
</commit_message>
<xml_diff>
--- a/PMSXMLCreator/DocTemplate/Intel COA.docx
+++ b/PMSXMLCreator/DocTemplate/Intel COA.docx
@@ -23,18 +23,22 @@
         <w:gridCol w:w="709"/>
         <w:gridCol w:w="425"/>
         <w:gridCol w:w="152"/>
-        <w:gridCol w:w="426"/>
+        <w:gridCol w:w="132"/>
+        <w:gridCol w:w="294"/>
         <w:gridCol w:w="1013"/>
-        <w:gridCol w:w="819"/>
+        <w:gridCol w:w="110"/>
+        <w:gridCol w:w="709"/>
         <w:gridCol w:w="190"/>
         <w:gridCol w:w="661"/>
         <w:gridCol w:w="226"/>
         <w:gridCol w:w="624"/>
-        <w:gridCol w:w="267"/>
+        <w:gridCol w:w="142"/>
+        <w:gridCol w:w="125"/>
         <w:gridCol w:w="300"/>
         <w:gridCol w:w="425"/>
         <w:gridCol w:w="284"/>
-        <w:gridCol w:w="570"/>
+        <w:gridCol w:w="425"/>
+        <w:gridCol w:w="145"/>
         <w:gridCol w:w="564"/>
         <w:gridCol w:w="142"/>
         <w:gridCol w:w="1076"/>
@@ -61,24 +65,24 @@
         <w:tc>
           <w:tcPr>
             <w:tcW w:w="4226" w:type="dxa"/>
+            <w:gridSpan w:val="11"/>
+            <w:vAlign w:val="center"/>
+          </w:tcPr>
+          <w:p>
+            <w:pPr>
+              <w:jc w:val="center"/>
+              <w:rPr>
+                <w:sz w:val="18"/>
+                <w:szCs w:val="18"/>
+                <w:u w:val="single"/>
+              </w:rPr>
+            </w:pPr>
+          </w:p>
+        </w:tc>
+        <w:tc>
+          <w:tcPr>
+            <w:tcW w:w="3361" w:type="dxa"/>
             <w:gridSpan w:val="8"/>
-            <w:vAlign w:val="center"/>
-          </w:tcPr>
-          <w:p>
-            <w:pPr>
-              <w:jc w:val="center"/>
-              <w:rPr>
-                <w:sz w:val="18"/>
-                <w:szCs w:val="18"/>
-                <w:u w:val="single"/>
-              </w:rPr>
-            </w:pPr>
-          </w:p>
-        </w:tc>
-        <w:tc>
-          <w:tcPr>
-            <w:tcW w:w="3361" w:type="dxa"/>
-            <w:gridSpan w:val="7"/>
             <w:vAlign w:val="bottom"/>
           </w:tcPr>
           <w:p>
@@ -164,7 +168,6 @@
                 <w:szCs w:val="18"/>
               </w:rPr>
             </w:pPr>
-            <w:proofErr w:type="gramStart"/>
             <w:r>
               <w:rPr>
                 <w:rFonts w:hint="eastAsia"/>
@@ -187,8 +190,6 @@
               </w:rPr>
               <w:t>[</w:t>
             </w:r>
-            <w:proofErr w:type="spellStart"/>
-            <w:proofErr w:type="gramEnd"/>
             <w:r>
               <w:rPr>
                 <w:rFonts w:hint="eastAsia"/>
@@ -202,22 +203,14 @@
                 <w:sz w:val="18"/>
                 <w:szCs w:val="18"/>
               </w:rPr>
-              <w:t>Time</w:t>
-            </w:r>
-            <w:proofErr w:type="spellEnd"/>
-            <w:r>
-              <w:rPr>
-                <w:sz w:val="18"/>
-                <w:szCs w:val="18"/>
-              </w:rPr>
-              <w:t>]</w:t>
+              <w:t>Time]</w:t>
             </w:r>
           </w:p>
         </w:tc>
         <w:tc>
           <w:tcPr>
             <w:tcW w:w="4226" w:type="dxa"/>
-            <w:gridSpan w:val="8"/>
+            <w:gridSpan w:val="11"/>
             <w:tcBorders>
               <w:top w:val="single" w:sz="4" w:space="0" w:color="auto"/>
             </w:tcBorders>
@@ -252,7 +245,7 @@
         <w:tc>
           <w:tcPr>
             <w:tcW w:w="3361" w:type="dxa"/>
-            <w:gridSpan w:val="7"/>
+            <w:gridSpan w:val="8"/>
             <w:tcBorders>
               <w:top w:val="single" w:sz="4" w:space="0" w:color="auto"/>
             </w:tcBorders>
@@ -290,8 +283,7 @@
         </w:trPr>
         <w:tc>
           <w:tcPr>
-            <w:tcW w:w="2518" w:type="dxa"/>
-            <w:gridSpan w:val="3"/>
+            <w:tcW w:w="1384" w:type="dxa"/>
           </w:tcPr>
           <w:p>
             <w:pPr>
@@ -315,14 +307,7 @@
                 <w:sz w:val="18"/>
                 <w:szCs w:val="18"/>
               </w:rPr>
-              <w:t>ntel</w:t>
-            </w:r>
-            <w:r>
-              <w:rPr>
-                <w:sz w:val="18"/>
-                <w:szCs w:val="18"/>
-              </w:rPr>
-              <w:t xml:space="preserve"> Part Desc:</w:t>
+              <w:t>ntel Part Desc:</w:t>
             </w:r>
           </w:p>
           <w:p>
@@ -347,23 +332,7 @@
                 <w:sz w:val="18"/>
                 <w:szCs w:val="18"/>
               </w:rPr>
-              <w:t xml:space="preserve">ntel Part </w:t>
-            </w:r>
-            <w:proofErr w:type="spellStart"/>
-            <w:r>
-              <w:rPr>
-                <w:sz w:val="18"/>
-                <w:szCs w:val="18"/>
-              </w:rPr>
-              <w:t>Nbr</w:t>
-            </w:r>
-            <w:proofErr w:type="spellEnd"/>
-            <w:r>
-              <w:rPr>
-                <w:sz w:val="18"/>
-                <w:szCs w:val="18"/>
-              </w:rPr>
-              <w:t>:</w:t>
+              <w:t>ntel Part Nbr:</w:t>
             </w:r>
           </w:p>
           <w:p>
@@ -419,8 +388,8 @@
         </w:tc>
         <w:tc>
           <w:tcPr>
-            <w:tcW w:w="1003" w:type="dxa"/>
-            <w:gridSpan w:val="3"/>
+            <w:tcW w:w="1843" w:type="dxa"/>
+            <w:gridSpan w:val="5"/>
           </w:tcPr>
           <w:p>
             <w:pPr>
@@ -436,7 +405,14 @@
                 <w:sz w:val="18"/>
                 <w:szCs w:val="18"/>
               </w:rPr>
-              <w:t>######</w:t>
+              <w:t>[</w:t>
+            </w:r>
+            <w:r>
+              <w:rPr>
+                <w:sz w:val="18"/>
+                <w:szCs w:val="18"/>
+              </w:rPr>
+              <w:t>IntelPart]</w:t>
             </w:r>
           </w:p>
           <w:p>
@@ -449,11 +425,24 @@
             </w:pPr>
             <w:r>
               <w:rPr>
-                <w:rFonts w:hint="eastAsia"/>
-                <w:sz w:val="18"/>
-                <w:szCs w:val="18"/>
-              </w:rPr>
-              <w:t>######</w:t>
+                <w:sz w:val="18"/>
+                <w:szCs w:val="18"/>
+              </w:rPr>
+              <w:t>[IntelPar</w:t>
+            </w:r>
+            <w:r>
+              <w:rPr>
+                <w:sz w:val="18"/>
+                <w:szCs w:val="18"/>
+              </w:rPr>
+              <w:t>t</w:t>
+            </w:r>
+            <w:r>
+              <w:rPr>
+                <w:sz w:val="18"/>
+                <w:szCs w:val="18"/>
+              </w:rPr>
+              <w:t>Number]</w:t>
             </w:r>
           </w:p>
           <w:p>
@@ -466,11 +455,10 @@
             </w:pPr>
             <w:r>
               <w:rPr>
-                <w:rFonts w:hint="eastAsia"/>
-                <w:sz w:val="18"/>
-                <w:szCs w:val="18"/>
-              </w:rPr>
-              <w:t>######</w:t>
+                <w:sz w:val="18"/>
+                <w:szCs w:val="18"/>
+              </w:rPr>
+              <w:t>[IntelPartRev]</w:t>
             </w:r>
           </w:p>
           <w:p>
@@ -481,19 +469,11 @@
                 <w:szCs w:val="18"/>
               </w:rPr>
             </w:pPr>
-            <w:r>
-              <w:rPr>
-                <w:rFonts w:hint="eastAsia"/>
-                <w:sz w:val="18"/>
-                <w:szCs w:val="18"/>
-              </w:rPr>
-              <w:t>######</w:t>
-            </w:r>
-          </w:p>
-        </w:tc>
-        <w:tc>
-          <w:tcPr>
-            <w:tcW w:w="2022" w:type="dxa"/>
+          </w:p>
+        </w:tc>
+        <w:tc>
+          <w:tcPr>
+            <w:tcW w:w="1417" w:type="dxa"/>
             <w:gridSpan w:val="3"/>
           </w:tcPr>
           <w:p>
@@ -518,23 +498,7 @@
                 <w:sz w:val="18"/>
                 <w:szCs w:val="18"/>
               </w:rPr>
-              <w:t xml:space="preserve">upp. </w:t>
-            </w:r>
-            <w:proofErr w:type="spellStart"/>
-            <w:r>
-              <w:rPr>
-                <w:sz w:val="18"/>
-                <w:szCs w:val="18"/>
-              </w:rPr>
-              <w:t>Nbr</w:t>
-            </w:r>
-            <w:proofErr w:type="spellEnd"/>
-            <w:r>
-              <w:rPr>
-                <w:sz w:val="18"/>
-                <w:szCs w:val="18"/>
-              </w:rPr>
-              <w:t>:</w:t>
+              <w:t>upp. Nbr:</w:t>
             </w:r>
           </w:p>
           <w:p>
@@ -559,23 +523,7 @@
                 <w:sz w:val="18"/>
                 <w:szCs w:val="18"/>
               </w:rPr>
-              <w:t xml:space="preserve">upp. Part </w:t>
-            </w:r>
-            <w:proofErr w:type="spellStart"/>
-            <w:r>
-              <w:rPr>
-                <w:sz w:val="18"/>
-                <w:szCs w:val="18"/>
-              </w:rPr>
-              <w:t>Nbr</w:t>
-            </w:r>
-            <w:proofErr w:type="spellEnd"/>
-            <w:r>
-              <w:rPr>
-                <w:sz w:val="18"/>
-                <w:szCs w:val="18"/>
-              </w:rPr>
-              <w:t>:</w:t>
+              <w:t>upp. Part Nbr:</w:t>
             </w:r>
           </w:p>
           <w:p>
@@ -631,8 +579,8 @@
         </w:tc>
         <w:tc>
           <w:tcPr>
-            <w:tcW w:w="1511" w:type="dxa"/>
-            <w:gridSpan w:val="3"/>
+            <w:tcW w:w="2552" w:type="dxa"/>
+            <w:gridSpan w:val="6"/>
           </w:tcPr>
           <w:p>
             <w:pPr>
@@ -650,21 +598,12 @@
               </w:rPr>
               <w:t>[</w:t>
             </w:r>
-            <w:proofErr w:type="spellStart"/>
-            <w:r>
-              <w:rPr>
-                <w:sz w:val="18"/>
-                <w:szCs w:val="18"/>
-              </w:rPr>
-              <w:t>SuppNumber</w:t>
-            </w:r>
-            <w:proofErr w:type="spellEnd"/>
-            <w:r>
-              <w:rPr>
-                <w:sz w:val="18"/>
-                <w:szCs w:val="18"/>
-              </w:rPr>
-              <w:t>]</w:t>
+            <w:r>
+              <w:rPr>
+                <w:sz w:val="18"/>
+                <w:szCs w:val="18"/>
+              </w:rPr>
+              <w:t>SuppNumber]</w:t>
             </w:r>
           </w:p>
           <w:p>
@@ -683,21 +622,12 @@
               </w:rPr>
               <w:t>[</w:t>
             </w:r>
-            <w:proofErr w:type="spellStart"/>
-            <w:r>
-              <w:rPr>
-                <w:sz w:val="18"/>
-                <w:szCs w:val="18"/>
-              </w:rPr>
-              <w:t>SuppPartNumber</w:t>
-            </w:r>
-            <w:proofErr w:type="spellEnd"/>
-            <w:r>
-              <w:rPr>
-                <w:sz w:val="18"/>
-                <w:szCs w:val="18"/>
-              </w:rPr>
-              <w:t>]</w:t>
+            <w:r>
+              <w:rPr>
+                <w:sz w:val="18"/>
+                <w:szCs w:val="18"/>
+              </w:rPr>
+              <w:t>SuppPartNumber]</w:t>
             </w:r>
           </w:p>
           <w:p>
@@ -708,36 +638,11 @@
                 <w:szCs w:val="18"/>
               </w:rPr>
             </w:pPr>
-            <w:r>
-              <w:rPr>
-                <w:rFonts w:hint="eastAsia"/>
-                <w:sz w:val="18"/>
-                <w:szCs w:val="18"/>
-              </w:rPr>
-              <w:t>######</w:t>
-            </w:r>
-          </w:p>
-          <w:p>
-            <w:pPr>
-              <w:spacing w:line="240" w:lineRule="atLeast"/>
-              <w:rPr>
-                <w:sz w:val="18"/>
-                <w:szCs w:val="18"/>
-              </w:rPr>
-            </w:pPr>
-            <w:r>
-              <w:rPr>
-                <w:rFonts w:hint="eastAsia"/>
-                <w:sz w:val="18"/>
-                <w:szCs w:val="18"/>
-              </w:rPr>
-              <w:t>######</w:t>
-            </w:r>
-          </w:p>
-        </w:tc>
-        <w:tc>
-          <w:tcPr>
-            <w:tcW w:w="1846" w:type="dxa"/>
+          </w:p>
+        </w:tc>
+        <w:tc>
+          <w:tcPr>
+            <w:tcW w:w="1559" w:type="dxa"/>
             <w:gridSpan w:val="5"/>
           </w:tcPr>
           <w:p>
@@ -792,74 +697,57 @@
           </w:p>
           <w:p>
             <w:pPr>
+              <w:widowControl/>
+              <w:jc w:val="right"/>
+              <w:rPr>
+                <w:sz w:val="18"/>
+                <w:szCs w:val="18"/>
+              </w:rPr>
+            </w:pPr>
+            <w:r>
+              <w:rPr>
+                <w:rFonts w:hint="eastAsia"/>
+                <w:sz w:val="18"/>
+                <w:szCs w:val="18"/>
+              </w:rPr>
+              <w:t>E</w:t>
+            </w:r>
+            <w:r>
+              <w:rPr>
+                <w:sz w:val="18"/>
+                <w:szCs w:val="18"/>
+              </w:rPr>
+              <w:t>ffective:</w:t>
+            </w:r>
+          </w:p>
+        </w:tc>
+        <w:tc>
+          <w:tcPr>
+            <w:tcW w:w="1927" w:type="dxa"/>
+            <w:gridSpan w:val="4"/>
+          </w:tcPr>
+          <w:p>
+            <w:pPr>
               <w:spacing w:line="240" w:lineRule="atLeast"/>
-              <w:jc w:val="right"/>
-              <w:rPr>
-                <w:sz w:val="18"/>
-                <w:szCs w:val="18"/>
-              </w:rPr>
-            </w:pPr>
-            <w:r>
-              <w:rPr>
-                <w:rFonts w:hint="eastAsia"/>
-                <w:sz w:val="18"/>
-                <w:szCs w:val="18"/>
-              </w:rPr>
-              <w:t>E</w:t>
-            </w:r>
-            <w:r>
-              <w:rPr>
-                <w:sz w:val="18"/>
-                <w:szCs w:val="18"/>
-              </w:rPr>
-              <w:t>ffective:</w:t>
-            </w:r>
-          </w:p>
-        </w:tc>
-        <w:tc>
-          <w:tcPr>
-            <w:tcW w:w="1782" w:type="dxa"/>
-            <w:gridSpan w:val="3"/>
-          </w:tcPr>
-          <w:p>
-            <w:pPr>
-              <w:spacing w:line="240" w:lineRule="atLeast"/>
-              <w:rPr>
-                <w:sz w:val="18"/>
-                <w:szCs w:val="18"/>
-              </w:rPr>
-            </w:pPr>
-            <w:r>
-              <w:rPr>
-                <w:rFonts w:hint="eastAsia"/>
-                <w:sz w:val="18"/>
-                <w:szCs w:val="18"/>
-              </w:rPr>
-              <w:t>[</w:t>
-            </w:r>
-            <w:proofErr w:type="spellStart"/>
-            <w:r>
-              <w:rPr>
-                <w:rFonts w:hint="eastAsia"/>
-                <w:sz w:val="18"/>
-                <w:szCs w:val="18"/>
-              </w:rPr>
-              <w:t>Create</w:t>
-            </w:r>
-            <w:r>
-              <w:rPr>
-                <w:sz w:val="18"/>
-                <w:szCs w:val="18"/>
-              </w:rPr>
-              <w:t>Time</w:t>
-            </w:r>
-            <w:proofErr w:type="spellEnd"/>
-            <w:r>
-              <w:rPr>
-                <w:sz w:val="18"/>
-                <w:szCs w:val="18"/>
-              </w:rPr>
-              <w:t>]</w:t>
+              <w:rPr>
+                <w:sz w:val="18"/>
+                <w:szCs w:val="18"/>
+              </w:rPr>
+            </w:pPr>
+            <w:r>
+              <w:rPr>
+                <w:rFonts w:hint="eastAsia"/>
+                <w:sz w:val="18"/>
+                <w:szCs w:val="18"/>
+              </w:rPr>
+              <w:t xml:space="preserve"> [Create</w:t>
+            </w:r>
+            <w:r>
+              <w:rPr>
+                <w:sz w:val="18"/>
+                <w:szCs w:val="18"/>
+              </w:rPr>
+              <w:t>Time]</w:t>
             </w:r>
             <w:r>
               <w:rPr>
@@ -875,7 +763,7 @@
         <w:tc>
           <w:tcPr>
             <w:tcW w:w="10682" w:type="dxa"/>
-            <w:gridSpan w:val="20"/>
+            <w:gridSpan w:val="24"/>
           </w:tcPr>
           <w:p>
             <w:pPr>
@@ -950,27 +838,12 @@
                 <w:szCs w:val="18"/>
               </w:rPr>
             </w:pPr>
-            <w:r>
-              <w:rPr>
-                <w:rFonts w:hint="eastAsia"/>
-                <w:sz w:val="18"/>
-                <w:szCs w:val="18"/>
-              </w:rPr>
-              <w:t>N</w:t>
-            </w:r>
-            <w:r>
-              <w:rPr>
-                <w:sz w:val="18"/>
-                <w:szCs w:val="18"/>
-              </w:rPr>
-              <w:t>M-A2041</w:t>
-            </w:r>
           </w:p>
         </w:tc>
         <w:tc>
           <w:tcPr>
             <w:tcW w:w="2410" w:type="dxa"/>
-            <w:gridSpan w:val="4"/>
+            <w:gridSpan w:val="6"/>
             <w:vAlign w:val="center"/>
           </w:tcPr>
           <w:p>
@@ -1011,20 +884,12 @@
                 <w:szCs w:val="18"/>
               </w:rPr>
             </w:pPr>
-            <w:r>
-              <w:rPr>
-                <w:rFonts w:hint="eastAsia"/>
-                <w:sz w:val="18"/>
-                <w:szCs w:val="18"/>
-              </w:rPr>
-              <w:t>0</w:t>
-            </w:r>
           </w:p>
         </w:tc>
         <w:tc>
           <w:tcPr>
             <w:tcW w:w="1417" w:type="dxa"/>
-            <w:gridSpan w:val="4"/>
+            <w:gridSpan w:val="5"/>
             <w:vAlign w:val="center"/>
           </w:tcPr>
           <w:p>
@@ -1065,27 +930,12 @@
                 <w:szCs w:val="18"/>
               </w:rPr>
             </w:pPr>
-            <w:r>
-              <w:rPr>
-                <w:rFonts w:hint="eastAsia"/>
-                <w:sz w:val="18"/>
-                <w:szCs w:val="18"/>
-              </w:rPr>
-              <w:t>5</w:t>
-            </w:r>
-            <w:r>
-              <w:rPr>
-                <w:sz w:val="18"/>
-                <w:szCs w:val="18"/>
-              </w:rPr>
-              <w:t>.2kg</w:t>
-            </w:r>
           </w:p>
         </w:tc>
         <w:tc>
           <w:tcPr>
             <w:tcW w:w="1134" w:type="dxa"/>
-            <w:gridSpan w:val="2"/>
+            <w:gridSpan w:val="3"/>
             <w:vAlign w:val="center"/>
           </w:tcPr>
           <w:p>
@@ -1148,7 +998,7 @@
         <w:tc>
           <w:tcPr>
             <w:tcW w:w="10682" w:type="dxa"/>
-            <w:gridSpan w:val="20"/>
+            <w:gridSpan w:val="24"/>
           </w:tcPr>
           <w:p>
             <w:pPr>
@@ -1161,23 +1011,21 @@
             </w:pPr>
             <w:r>
               <w:rPr>
+                <w:rFonts w:hint="eastAsia"/>
                 <w:sz w:val="18"/>
                 <w:szCs w:val="18"/>
                 <w:u w:val="single"/>
               </w:rPr>
               <w:t>[</w:t>
             </w:r>
-            <w:proofErr w:type="spellStart"/>
-            <w:proofErr w:type="gramStart"/>
             <w:r>
               <w:rPr>
                 <w:sz w:val="18"/>
                 <w:szCs w:val="18"/>
                 <w:u w:val="single"/>
               </w:rPr>
-              <w:t>ProductID</w:t>
-            </w:r>
-            <w:proofErr w:type="spellEnd"/>
+              <w:t>[ProductName]</w:t>
+            </w:r>
             <w:r>
               <w:rPr>
                 <w:sz w:val="18"/>
@@ -1192,6 +1040,22 @@
                 <w:szCs w:val="18"/>
                 <w:u w:val="single"/>
               </w:rPr>
+              <w:t>-</w:t>
+            </w:r>
+            <w:r>
+              <w:rPr>
+                <w:sz w:val="18"/>
+                <w:szCs w:val="18"/>
+                <w:u w:val="single"/>
+              </w:rPr>
+              <w:t>[ProductID]</w:t>
+            </w:r>
+            <w:r>
+              <w:rPr>
+                <w:sz w:val="18"/>
+                <w:szCs w:val="18"/>
+                <w:u w:val="single"/>
+              </w:rPr>
               <w:t xml:space="preserve"> </w:t>
             </w:r>
             <w:r>
@@ -1210,7 +1074,6 @@
               </w:rPr>
               <w:t>TARGET</w:t>
             </w:r>
-            <w:proofErr w:type="gramEnd"/>
           </w:p>
         </w:tc>
       </w:tr>
@@ -1218,7 +1081,7 @@
         <w:tc>
           <w:tcPr>
             <w:tcW w:w="10682" w:type="dxa"/>
-            <w:gridSpan w:val="20"/>
+            <w:gridSpan w:val="24"/>
           </w:tcPr>
           <w:p>
             <w:pPr>
@@ -1255,15 +1118,24 @@
                 <w:sz w:val="18"/>
                 <w:szCs w:val="18"/>
               </w:rPr>
-              <w:t>N</w:t>
-            </w:r>
-            <w:r>
-              <w:rPr>
-                <w:sz w:val="18"/>
-                <w:szCs w:val="18"/>
-              </w:rPr>
-              <w:t>one</w:t>
-            </w:r>
+              <w:t>[</w:t>
+            </w:r>
+            <w:r>
+              <w:rPr>
+                <w:sz w:val="18"/>
+                <w:szCs w:val="18"/>
+              </w:rPr>
+              <w:t>Comment</w:t>
+            </w:r>
+            <w:r>
+              <w:rPr>
+                <w:sz w:val="18"/>
+                <w:szCs w:val="18"/>
+              </w:rPr>
+              <w:t>]</w:t>
+            </w:r>
+            <w:bookmarkStart w:id="0" w:name="_GoBack"/>
+            <w:bookmarkEnd w:id="0"/>
           </w:p>
         </w:tc>
       </w:tr>
@@ -1271,7 +1143,7 @@
         <w:tc>
           <w:tcPr>
             <w:tcW w:w="10682" w:type="dxa"/>
-            <w:gridSpan w:val="20"/>
+            <w:gridSpan w:val="24"/>
             <w:tcBorders>
               <w:bottom w:val="single" w:sz="4" w:space="0" w:color="auto"/>
             </w:tcBorders>
@@ -1382,7 +1254,6 @@
                 <w:szCs w:val="11"/>
               </w:rPr>
             </w:pPr>
-            <w:proofErr w:type="spellStart"/>
             <w:r>
               <w:rPr>
                 <w:rFonts w:hint="eastAsia"/>
@@ -1398,26 +1269,24 @@
               </w:rPr>
               <w:t>rc</w:t>
             </w:r>
-            <w:proofErr w:type="spellEnd"/>
           </w:p>
         </w:tc>
         <w:tc>
           <w:tcPr>
             <w:tcW w:w="578" w:type="dxa"/>
-            <w:gridSpan w:val="2"/>
-            <w:tcBorders>
-              <w:top w:val="single" w:sz="4" w:space="0" w:color="auto"/>
-            </w:tcBorders>
-            <w:shd w:val="clear" w:color="auto" w:fill="D9D9D9" w:themeFill="background1" w:themeFillShade="D9"/>
-          </w:tcPr>
-          <w:p>
-            <w:pPr>
-              <w:rPr>
-                <w:sz w:val="11"/>
-                <w:szCs w:val="11"/>
-              </w:rPr>
-            </w:pPr>
-            <w:proofErr w:type="spellStart"/>
+            <w:gridSpan w:val="3"/>
+            <w:tcBorders>
+              <w:top w:val="single" w:sz="4" w:space="0" w:color="auto"/>
+            </w:tcBorders>
+            <w:shd w:val="clear" w:color="auto" w:fill="D9D9D9" w:themeFill="background1" w:themeFillShade="D9"/>
+          </w:tcPr>
+          <w:p>
+            <w:pPr>
+              <w:rPr>
+                <w:sz w:val="11"/>
+                <w:szCs w:val="11"/>
+              </w:rPr>
+            </w:pPr>
             <w:r>
               <w:rPr>
                 <w:rFonts w:hint="eastAsia"/>
@@ -1433,7 +1302,6 @@
               </w:rPr>
               <w:t>bbr</w:t>
             </w:r>
-            <w:proofErr w:type="spellEnd"/>
           </w:p>
         </w:tc>
         <w:tc>
@@ -1471,7 +1339,7 @@
         <w:tc>
           <w:tcPr>
             <w:tcW w:w="1009" w:type="dxa"/>
-            <w:gridSpan w:val="2"/>
+            <w:gridSpan w:val="3"/>
             <w:tcBorders>
               <w:top w:val="single" w:sz="4" w:space="0" w:color="auto"/>
             </w:tcBorders>
@@ -1569,6 +1437,47 @@
         <w:tc>
           <w:tcPr>
             <w:tcW w:w="992" w:type="dxa"/>
+            <w:gridSpan w:val="4"/>
+            <w:tcBorders>
+              <w:top w:val="single" w:sz="4" w:space="0" w:color="auto"/>
+            </w:tcBorders>
+            <w:shd w:val="clear" w:color="auto" w:fill="D9D9D9" w:themeFill="background1" w:themeFillShade="D9"/>
+          </w:tcPr>
+          <w:p>
+            <w:pPr>
+              <w:rPr>
+                <w:sz w:val="11"/>
+                <w:szCs w:val="11"/>
+              </w:rPr>
+            </w:pPr>
+            <w:r>
+              <w:rPr>
+                <w:rFonts w:hint="eastAsia"/>
+                <w:sz w:val="11"/>
+                <w:szCs w:val="11"/>
+              </w:rPr>
+              <w:t>T</w:t>
+            </w:r>
+            <w:r>
+              <w:rPr>
+                <w:sz w:val="11"/>
+                <w:szCs w:val="11"/>
+              </w:rPr>
+              <w:t xml:space="preserve">est </w:t>
+            </w:r>
+            <w:r>
+              <w:rPr>
+                <w:rFonts w:hint="eastAsia"/>
+                <w:sz w:val="11"/>
+                <w:szCs w:val="11"/>
+              </w:rPr>
+              <w:t>Code</w:t>
+            </w:r>
+          </w:p>
+        </w:tc>
+        <w:tc>
+          <w:tcPr>
+            <w:tcW w:w="854" w:type="dxa"/>
             <w:gridSpan w:val="3"/>
             <w:tcBorders>
               <w:top w:val="single" w:sz="4" w:space="0" w:color="auto"/>
@@ -1588,48 +1497,6 @@
                 <w:sz w:val="11"/>
                 <w:szCs w:val="11"/>
               </w:rPr>
-              <w:t>T</w:t>
-            </w:r>
-            <w:r>
-              <w:rPr>
-                <w:sz w:val="11"/>
-                <w:szCs w:val="11"/>
-              </w:rPr>
-              <w:t xml:space="preserve">est </w:t>
-            </w:r>
-            <w:r>
-              <w:rPr>
-                <w:rFonts w:hint="eastAsia"/>
-                <w:sz w:val="11"/>
-                <w:szCs w:val="11"/>
-              </w:rPr>
-              <w:t>Code</w:t>
-            </w:r>
-          </w:p>
-        </w:tc>
-        <w:tc>
-          <w:tcPr>
-            <w:tcW w:w="854" w:type="dxa"/>
-            <w:gridSpan w:val="2"/>
-            <w:tcBorders>
-              <w:top w:val="single" w:sz="4" w:space="0" w:color="auto"/>
-            </w:tcBorders>
-            <w:shd w:val="clear" w:color="auto" w:fill="D9D9D9" w:themeFill="background1" w:themeFillShade="D9"/>
-          </w:tcPr>
-          <w:p>
-            <w:pPr>
-              <w:rPr>
-                <w:sz w:val="11"/>
-                <w:szCs w:val="11"/>
-              </w:rPr>
-            </w:pPr>
-            <w:proofErr w:type="spellStart"/>
-            <w:r>
-              <w:rPr>
-                <w:rFonts w:hint="eastAsia"/>
-                <w:sz w:val="11"/>
-                <w:szCs w:val="11"/>
-              </w:rPr>
               <w:t>M</w:t>
             </w:r>
             <w:r>
@@ -1637,15 +1504,7 @@
                 <w:sz w:val="11"/>
                 <w:szCs w:val="11"/>
               </w:rPr>
-              <w:t>eas</w:t>
-            </w:r>
-            <w:proofErr w:type="spellEnd"/>
-            <w:r>
-              <w:rPr>
-                <w:sz w:val="11"/>
-                <w:szCs w:val="11"/>
-              </w:rPr>
-              <w:t xml:space="preserve"> Qual.</w:t>
+              <w:t>eas Qual.</w:t>
             </w:r>
           </w:p>
         </w:tc>
@@ -1759,7 +1618,7 @@
         <w:tc>
           <w:tcPr>
             <w:tcW w:w="578" w:type="dxa"/>
-            <w:gridSpan w:val="2"/>
+            <w:gridSpan w:val="3"/>
           </w:tcPr>
           <w:p>
             <w:pPr>
@@ -1786,7 +1645,7 @@
         <w:tc>
           <w:tcPr>
             <w:tcW w:w="1009" w:type="dxa"/>
-            <w:gridSpan w:val="2"/>
+            <w:gridSpan w:val="3"/>
           </w:tcPr>
           <w:p>
             <w:pPr>
@@ -1827,21 +1686,21 @@
         <w:tc>
           <w:tcPr>
             <w:tcW w:w="992" w:type="dxa"/>
+            <w:gridSpan w:val="4"/>
+          </w:tcPr>
+          <w:p>
+            <w:pPr>
+              <w:rPr>
+                <w:sz w:val="11"/>
+                <w:szCs w:val="11"/>
+              </w:rPr>
+            </w:pPr>
+          </w:p>
+        </w:tc>
+        <w:tc>
+          <w:tcPr>
+            <w:tcW w:w="854" w:type="dxa"/>
             <w:gridSpan w:val="3"/>
-          </w:tcPr>
-          <w:p>
-            <w:pPr>
-              <w:rPr>
-                <w:sz w:val="11"/>
-                <w:szCs w:val="11"/>
-              </w:rPr>
-            </w:pPr>
-          </w:p>
-        </w:tc>
-        <w:tc>
-          <w:tcPr>
-            <w:tcW w:w="854" w:type="dxa"/>
-            <w:gridSpan w:val="2"/>
           </w:tcPr>
           <w:p>
             <w:pPr>
@@ -1884,7 +1743,7 @@
         <w:tc>
           <w:tcPr>
             <w:tcW w:w="10682" w:type="dxa"/>
-            <w:gridSpan w:val="20"/>
+            <w:gridSpan w:val="24"/>
             <w:tcBorders>
               <w:bottom w:val="single" w:sz="4" w:space="0" w:color="auto"/>
             </w:tcBorders>
@@ -1995,7 +1854,6 @@
                 <w:szCs w:val="11"/>
               </w:rPr>
             </w:pPr>
-            <w:proofErr w:type="spellStart"/>
             <w:r>
               <w:rPr>
                 <w:rFonts w:hint="eastAsia"/>
@@ -2011,26 +1869,24 @@
               </w:rPr>
               <w:t>rc</w:t>
             </w:r>
-            <w:proofErr w:type="spellEnd"/>
           </w:p>
         </w:tc>
         <w:tc>
           <w:tcPr>
             <w:tcW w:w="578" w:type="dxa"/>
-            <w:gridSpan w:val="2"/>
-            <w:tcBorders>
-              <w:top w:val="single" w:sz="4" w:space="0" w:color="auto"/>
-            </w:tcBorders>
-            <w:shd w:val="clear" w:color="auto" w:fill="D9D9D9" w:themeFill="background1" w:themeFillShade="D9"/>
-          </w:tcPr>
-          <w:p>
-            <w:pPr>
-              <w:rPr>
-                <w:sz w:val="11"/>
-                <w:szCs w:val="11"/>
-              </w:rPr>
-            </w:pPr>
-            <w:proofErr w:type="spellStart"/>
+            <w:gridSpan w:val="3"/>
+            <w:tcBorders>
+              <w:top w:val="single" w:sz="4" w:space="0" w:color="auto"/>
+            </w:tcBorders>
+            <w:shd w:val="clear" w:color="auto" w:fill="D9D9D9" w:themeFill="background1" w:themeFillShade="D9"/>
+          </w:tcPr>
+          <w:p>
+            <w:pPr>
+              <w:rPr>
+                <w:sz w:val="11"/>
+                <w:szCs w:val="11"/>
+              </w:rPr>
+            </w:pPr>
             <w:r>
               <w:rPr>
                 <w:rFonts w:hint="eastAsia"/>
@@ -2046,7 +1902,6 @@
               </w:rPr>
               <w:t>bbr</w:t>
             </w:r>
-            <w:proofErr w:type="spellEnd"/>
           </w:p>
         </w:tc>
         <w:tc>
@@ -2084,7 +1939,7 @@
         <w:tc>
           <w:tcPr>
             <w:tcW w:w="1009" w:type="dxa"/>
-            <w:gridSpan w:val="2"/>
+            <w:gridSpan w:val="3"/>
             <w:tcBorders>
               <w:top w:val="single" w:sz="4" w:space="0" w:color="auto"/>
             </w:tcBorders>
@@ -2182,6 +2037,47 @@
         <w:tc>
           <w:tcPr>
             <w:tcW w:w="992" w:type="dxa"/>
+            <w:gridSpan w:val="4"/>
+            <w:tcBorders>
+              <w:top w:val="single" w:sz="4" w:space="0" w:color="auto"/>
+            </w:tcBorders>
+            <w:shd w:val="clear" w:color="auto" w:fill="D9D9D9" w:themeFill="background1" w:themeFillShade="D9"/>
+          </w:tcPr>
+          <w:p>
+            <w:pPr>
+              <w:rPr>
+                <w:sz w:val="11"/>
+                <w:szCs w:val="11"/>
+              </w:rPr>
+            </w:pPr>
+            <w:r>
+              <w:rPr>
+                <w:rFonts w:hint="eastAsia"/>
+                <w:sz w:val="11"/>
+                <w:szCs w:val="11"/>
+              </w:rPr>
+              <w:t>T</w:t>
+            </w:r>
+            <w:r>
+              <w:rPr>
+                <w:sz w:val="11"/>
+                <w:szCs w:val="11"/>
+              </w:rPr>
+              <w:t xml:space="preserve">est </w:t>
+            </w:r>
+            <w:r>
+              <w:rPr>
+                <w:rFonts w:hint="eastAsia"/>
+                <w:sz w:val="11"/>
+                <w:szCs w:val="11"/>
+              </w:rPr>
+              <w:t>Code</w:t>
+            </w:r>
+          </w:p>
+        </w:tc>
+        <w:tc>
+          <w:tcPr>
+            <w:tcW w:w="854" w:type="dxa"/>
             <w:gridSpan w:val="3"/>
             <w:tcBorders>
               <w:top w:val="single" w:sz="4" w:space="0" w:color="auto"/>
@@ -2201,48 +2097,6 @@
                 <w:sz w:val="11"/>
                 <w:szCs w:val="11"/>
               </w:rPr>
-              <w:t>T</w:t>
-            </w:r>
-            <w:r>
-              <w:rPr>
-                <w:sz w:val="11"/>
-                <w:szCs w:val="11"/>
-              </w:rPr>
-              <w:t xml:space="preserve">est </w:t>
-            </w:r>
-            <w:r>
-              <w:rPr>
-                <w:rFonts w:hint="eastAsia"/>
-                <w:sz w:val="11"/>
-                <w:szCs w:val="11"/>
-              </w:rPr>
-              <w:t>Code</w:t>
-            </w:r>
-          </w:p>
-        </w:tc>
-        <w:tc>
-          <w:tcPr>
-            <w:tcW w:w="854" w:type="dxa"/>
-            <w:gridSpan w:val="2"/>
-            <w:tcBorders>
-              <w:top w:val="single" w:sz="4" w:space="0" w:color="auto"/>
-            </w:tcBorders>
-            <w:shd w:val="clear" w:color="auto" w:fill="D9D9D9" w:themeFill="background1" w:themeFillShade="D9"/>
-          </w:tcPr>
-          <w:p>
-            <w:pPr>
-              <w:rPr>
-                <w:sz w:val="11"/>
-                <w:szCs w:val="11"/>
-              </w:rPr>
-            </w:pPr>
-            <w:proofErr w:type="spellStart"/>
-            <w:r>
-              <w:rPr>
-                <w:rFonts w:hint="eastAsia"/>
-                <w:sz w:val="11"/>
-                <w:szCs w:val="11"/>
-              </w:rPr>
               <w:t>M</w:t>
             </w:r>
             <w:r>
@@ -2250,15 +2104,7 @@
                 <w:sz w:val="11"/>
                 <w:szCs w:val="11"/>
               </w:rPr>
-              <w:t>eas</w:t>
-            </w:r>
-            <w:proofErr w:type="spellEnd"/>
-            <w:r>
-              <w:rPr>
-                <w:sz w:val="11"/>
-                <w:szCs w:val="11"/>
-              </w:rPr>
-              <w:t xml:space="preserve"> Qual.</w:t>
+              <w:t>eas Qual.</w:t>
             </w:r>
           </w:p>
         </w:tc>
@@ -2372,7 +2218,7 @@
         <w:tc>
           <w:tcPr>
             <w:tcW w:w="578" w:type="dxa"/>
-            <w:gridSpan w:val="2"/>
+            <w:gridSpan w:val="3"/>
           </w:tcPr>
           <w:p>
             <w:pPr>
@@ -2399,7 +2245,7 @@
         <w:tc>
           <w:tcPr>
             <w:tcW w:w="1009" w:type="dxa"/>
-            <w:gridSpan w:val="2"/>
+            <w:gridSpan w:val="3"/>
           </w:tcPr>
           <w:p>
             <w:pPr>
@@ -2440,21 +2286,21 @@
         <w:tc>
           <w:tcPr>
             <w:tcW w:w="992" w:type="dxa"/>
+            <w:gridSpan w:val="4"/>
+          </w:tcPr>
+          <w:p>
+            <w:pPr>
+              <w:rPr>
+                <w:sz w:val="11"/>
+                <w:szCs w:val="11"/>
+              </w:rPr>
+            </w:pPr>
+          </w:p>
+        </w:tc>
+        <w:tc>
+          <w:tcPr>
+            <w:tcW w:w="854" w:type="dxa"/>
             <w:gridSpan w:val="3"/>
-          </w:tcPr>
-          <w:p>
-            <w:pPr>
-              <w:rPr>
-                <w:sz w:val="11"/>
-                <w:szCs w:val="11"/>
-              </w:rPr>
-            </w:pPr>
-          </w:p>
-        </w:tc>
-        <w:tc>
-          <w:tcPr>
-            <w:tcW w:w="854" w:type="dxa"/>
-            <w:gridSpan w:val="2"/>
           </w:tcPr>
           <w:p>
             <w:pPr>
@@ -2497,7 +2343,7 @@
         <w:tc>
           <w:tcPr>
             <w:tcW w:w="10682" w:type="dxa"/>
-            <w:gridSpan w:val="20"/>
+            <w:gridSpan w:val="24"/>
             <w:tcBorders>
               <w:bottom w:val="single" w:sz="4" w:space="0" w:color="auto"/>
             </w:tcBorders>
@@ -2600,7 +2446,6 @@
                 <w:szCs w:val="11"/>
               </w:rPr>
             </w:pPr>
-            <w:proofErr w:type="spellStart"/>
             <w:r>
               <w:rPr>
                 <w:rFonts w:hint="eastAsia"/>
@@ -2616,26 +2461,24 @@
               </w:rPr>
               <w:t>rc</w:t>
             </w:r>
-            <w:proofErr w:type="spellEnd"/>
           </w:p>
         </w:tc>
         <w:tc>
           <w:tcPr>
             <w:tcW w:w="578" w:type="dxa"/>
-            <w:gridSpan w:val="2"/>
-            <w:tcBorders>
-              <w:top w:val="single" w:sz="4" w:space="0" w:color="auto"/>
-            </w:tcBorders>
-            <w:shd w:val="clear" w:color="auto" w:fill="D9D9D9" w:themeFill="background1" w:themeFillShade="D9"/>
-          </w:tcPr>
-          <w:p>
-            <w:pPr>
-              <w:rPr>
-                <w:sz w:val="11"/>
-                <w:szCs w:val="11"/>
-              </w:rPr>
-            </w:pPr>
-            <w:proofErr w:type="spellStart"/>
+            <w:gridSpan w:val="3"/>
+            <w:tcBorders>
+              <w:top w:val="single" w:sz="4" w:space="0" w:color="auto"/>
+            </w:tcBorders>
+            <w:shd w:val="clear" w:color="auto" w:fill="D9D9D9" w:themeFill="background1" w:themeFillShade="D9"/>
+          </w:tcPr>
+          <w:p>
+            <w:pPr>
+              <w:rPr>
+                <w:sz w:val="11"/>
+                <w:szCs w:val="11"/>
+              </w:rPr>
+            </w:pPr>
             <w:r>
               <w:rPr>
                 <w:rFonts w:hint="eastAsia"/>
@@ -2651,7 +2494,6 @@
               </w:rPr>
               <w:t>bbr</w:t>
             </w:r>
-            <w:proofErr w:type="spellEnd"/>
           </w:p>
         </w:tc>
         <w:tc>
@@ -2681,7 +2523,7 @@
         <w:tc>
           <w:tcPr>
             <w:tcW w:w="1009" w:type="dxa"/>
-            <w:gridSpan w:val="2"/>
+            <w:gridSpan w:val="3"/>
             <w:tcBorders>
               <w:top w:val="single" w:sz="4" w:space="0" w:color="auto"/>
             </w:tcBorders>
@@ -2764,6 +2606,47 @@
         <w:tc>
           <w:tcPr>
             <w:tcW w:w="992" w:type="dxa"/>
+            <w:gridSpan w:val="4"/>
+            <w:tcBorders>
+              <w:top w:val="single" w:sz="4" w:space="0" w:color="auto"/>
+            </w:tcBorders>
+            <w:shd w:val="clear" w:color="auto" w:fill="D9D9D9" w:themeFill="background1" w:themeFillShade="D9"/>
+          </w:tcPr>
+          <w:p>
+            <w:pPr>
+              <w:rPr>
+                <w:sz w:val="11"/>
+                <w:szCs w:val="11"/>
+              </w:rPr>
+            </w:pPr>
+            <w:r>
+              <w:rPr>
+                <w:rFonts w:hint="eastAsia"/>
+                <w:sz w:val="11"/>
+                <w:szCs w:val="11"/>
+              </w:rPr>
+              <w:t>T</w:t>
+            </w:r>
+            <w:r>
+              <w:rPr>
+                <w:sz w:val="11"/>
+                <w:szCs w:val="11"/>
+              </w:rPr>
+              <w:t xml:space="preserve">est </w:t>
+            </w:r>
+            <w:r>
+              <w:rPr>
+                <w:rFonts w:hint="eastAsia"/>
+                <w:sz w:val="11"/>
+                <w:szCs w:val="11"/>
+              </w:rPr>
+              <w:t>Code</w:t>
+            </w:r>
+          </w:p>
+        </w:tc>
+        <w:tc>
+          <w:tcPr>
+            <w:tcW w:w="854" w:type="dxa"/>
             <w:gridSpan w:val="3"/>
             <w:tcBorders>
               <w:top w:val="single" w:sz="4" w:space="0" w:color="auto"/>
@@ -2783,48 +2666,6 @@
                 <w:sz w:val="11"/>
                 <w:szCs w:val="11"/>
               </w:rPr>
-              <w:t>T</w:t>
-            </w:r>
-            <w:r>
-              <w:rPr>
-                <w:sz w:val="11"/>
-                <w:szCs w:val="11"/>
-              </w:rPr>
-              <w:t xml:space="preserve">est </w:t>
-            </w:r>
-            <w:r>
-              <w:rPr>
-                <w:rFonts w:hint="eastAsia"/>
-                <w:sz w:val="11"/>
-                <w:szCs w:val="11"/>
-              </w:rPr>
-              <w:t>Code</w:t>
-            </w:r>
-          </w:p>
-        </w:tc>
-        <w:tc>
-          <w:tcPr>
-            <w:tcW w:w="854" w:type="dxa"/>
-            <w:gridSpan w:val="2"/>
-            <w:tcBorders>
-              <w:top w:val="single" w:sz="4" w:space="0" w:color="auto"/>
-            </w:tcBorders>
-            <w:shd w:val="clear" w:color="auto" w:fill="D9D9D9" w:themeFill="background1" w:themeFillShade="D9"/>
-          </w:tcPr>
-          <w:p>
-            <w:pPr>
-              <w:rPr>
-                <w:sz w:val="11"/>
-                <w:szCs w:val="11"/>
-              </w:rPr>
-            </w:pPr>
-            <w:proofErr w:type="spellStart"/>
-            <w:r>
-              <w:rPr>
-                <w:rFonts w:hint="eastAsia"/>
-                <w:sz w:val="11"/>
-                <w:szCs w:val="11"/>
-              </w:rPr>
               <w:t>M</w:t>
             </w:r>
             <w:r>
@@ -2832,15 +2673,7 @@
                 <w:sz w:val="11"/>
                 <w:szCs w:val="11"/>
               </w:rPr>
-              <w:t>eas</w:t>
-            </w:r>
-            <w:proofErr w:type="spellEnd"/>
-            <w:r>
-              <w:rPr>
-                <w:sz w:val="11"/>
-                <w:szCs w:val="11"/>
-              </w:rPr>
-              <w:t xml:space="preserve"> Qual.</w:t>
+              <w:t>eas Qual.</w:t>
             </w:r>
           </w:p>
         </w:tc>
@@ -2957,7 +2790,7 @@
         <w:tc>
           <w:tcPr>
             <w:tcW w:w="578" w:type="dxa"/>
-            <w:gridSpan w:val="2"/>
+            <w:gridSpan w:val="3"/>
           </w:tcPr>
           <w:p>
             <w:pPr>
@@ -2984,7 +2817,7 @@
         <w:tc>
           <w:tcPr>
             <w:tcW w:w="1009" w:type="dxa"/>
-            <w:gridSpan w:val="2"/>
+            <w:gridSpan w:val="3"/>
           </w:tcPr>
           <w:p>
             <w:pPr>
@@ -3025,21 +2858,21 @@
         <w:tc>
           <w:tcPr>
             <w:tcW w:w="992" w:type="dxa"/>
+            <w:gridSpan w:val="4"/>
+          </w:tcPr>
+          <w:p>
+            <w:pPr>
+              <w:rPr>
+                <w:sz w:val="11"/>
+                <w:szCs w:val="11"/>
+              </w:rPr>
+            </w:pPr>
+          </w:p>
+        </w:tc>
+        <w:tc>
+          <w:tcPr>
+            <w:tcW w:w="854" w:type="dxa"/>
             <w:gridSpan w:val="3"/>
-          </w:tcPr>
-          <w:p>
-            <w:pPr>
-              <w:rPr>
-                <w:sz w:val="11"/>
-                <w:szCs w:val="11"/>
-              </w:rPr>
-            </w:pPr>
-          </w:p>
-        </w:tc>
-        <w:tc>
-          <w:tcPr>
-            <w:tcW w:w="854" w:type="dxa"/>
-            <w:gridSpan w:val="2"/>
           </w:tcPr>
           <w:p>
             <w:pPr>
@@ -3082,7 +2915,7 @@
         <w:tc>
           <w:tcPr>
             <w:tcW w:w="10682" w:type="dxa"/>
-            <w:gridSpan w:val="20"/>
+            <w:gridSpan w:val="24"/>
             <w:tcBorders>
               <w:bottom w:val="single" w:sz="4" w:space="0" w:color="auto"/>
             </w:tcBorders>
@@ -3129,7 +2962,6 @@
                 <w:szCs w:val="11"/>
               </w:rPr>
             </w:pPr>
-            <w:bookmarkStart w:id="0" w:name="_GoBack" w:colFirst="0" w:colLast="11"/>
             <w:r>
               <w:rPr>
                 <w:rFonts w:hint="eastAsia"/>
@@ -3194,7 +3026,6 @@
                 <w:szCs w:val="11"/>
               </w:rPr>
             </w:pPr>
-            <w:proofErr w:type="spellStart"/>
             <w:r>
               <w:rPr>
                 <w:rFonts w:hint="eastAsia"/>
@@ -3210,26 +3041,24 @@
               </w:rPr>
               <w:t>rc</w:t>
             </w:r>
-            <w:proofErr w:type="spellEnd"/>
           </w:p>
         </w:tc>
         <w:tc>
           <w:tcPr>
             <w:tcW w:w="578" w:type="dxa"/>
-            <w:gridSpan w:val="2"/>
-            <w:tcBorders>
-              <w:top w:val="single" w:sz="4" w:space="0" w:color="auto"/>
-            </w:tcBorders>
-            <w:shd w:val="clear" w:color="auto" w:fill="D9D9D9" w:themeFill="background1" w:themeFillShade="D9"/>
-          </w:tcPr>
-          <w:p>
-            <w:pPr>
-              <w:rPr>
-                <w:sz w:val="11"/>
-                <w:szCs w:val="11"/>
-              </w:rPr>
-            </w:pPr>
-            <w:proofErr w:type="spellStart"/>
+            <w:gridSpan w:val="3"/>
+            <w:tcBorders>
+              <w:top w:val="single" w:sz="4" w:space="0" w:color="auto"/>
+            </w:tcBorders>
+            <w:shd w:val="clear" w:color="auto" w:fill="D9D9D9" w:themeFill="background1" w:themeFillShade="D9"/>
+          </w:tcPr>
+          <w:p>
+            <w:pPr>
+              <w:rPr>
+                <w:sz w:val="11"/>
+                <w:szCs w:val="11"/>
+              </w:rPr>
+            </w:pPr>
             <w:r>
               <w:rPr>
                 <w:rFonts w:hint="eastAsia"/>
@@ -3245,7 +3074,6 @@
               </w:rPr>
               <w:t>bbr</w:t>
             </w:r>
-            <w:proofErr w:type="spellEnd"/>
           </w:p>
         </w:tc>
         <w:tc>
@@ -3275,7 +3103,7 @@
         <w:tc>
           <w:tcPr>
             <w:tcW w:w="1009" w:type="dxa"/>
-            <w:gridSpan w:val="2"/>
+            <w:gridSpan w:val="3"/>
             <w:tcBorders>
               <w:top w:val="single" w:sz="4" w:space="0" w:color="auto"/>
             </w:tcBorders>
@@ -3358,6 +3186,47 @@
         <w:tc>
           <w:tcPr>
             <w:tcW w:w="992" w:type="dxa"/>
+            <w:gridSpan w:val="4"/>
+            <w:tcBorders>
+              <w:top w:val="single" w:sz="4" w:space="0" w:color="auto"/>
+            </w:tcBorders>
+            <w:shd w:val="clear" w:color="auto" w:fill="D9D9D9" w:themeFill="background1" w:themeFillShade="D9"/>
+          </w:tcPr>
+          <w:p>
+            <w:pPr>
+              <w:rPr>
+                <w:sz w:val="11"/>
+                <w:szCs w:val="11"/>
+              </w:rPr>
+            </w:pPr>
+            <w:r>
+              <w:rPr>
+                <w:rFonts w:hint="eastAsia"/>
+                <w:sz w:val="11"/>
+                <w:szCs w:val="11"/>
+              </w:rPr>
+              <w:t>T</w:t>
+            </w:r>
+            <w:r>
+              <w:rPr>
+                <w:sz w:val="11"/>
+                <w:szCs w:val="11"/>
+              </w:rPr>
+              <w:t xml:space="preserve">est </w:t>
+            </w:r>
+            <w:r>
+              <w:rPr>
+                <w:rFonts w:hint="eastAsia"/>
+                <w:sz w:val="11"/>
+                <w:szCs w:val="11"/>
+              </w:rPr>
+              <w:t>Code</w:t>
+            </w:r>
+          </w:p>
+        </w:tc>
+        <w:tc>
+          <w:tcPr>
+            <w:tcW w:w="854" w:type="dxa"/>
             <w:gridSpan w:val="3"/>
             <w:tcBorders>
               <w:top w:val="single" w:sz="4" w:space="0" w:color="auto"/>
@@ -3377,48 +3246,6 @@
                 <w:sz w:val="11"/>
                 <w:szCs w:val="11"/>
               </w:rPr>
-              <w:t>T</w:t>
-            </w:r>
-            <w:r>
-              <w:rPr>
-                <w:sz w:val="11"/>
-                <w:szCs w:val="11"/>
-              </w:rPr>
-              <w:t xml:space="preserve">est </w:t>
-            </w:r>
-            <w:r>
-              <w:rPr>
-                <w:rFonts w:hint="eastAsia"/>
-                <w:sz w:val="11"/>
-                <w:szCs w:val="11"/>
-              </w:rPr>
-              <w:t>Code</w:t>
-            </w:r>
-          </w:p>
-        </w:tc>
-        <w:tc>
-          <w:tcPr>
-            <w:tcW w:w="854" w:type="dxa"/>
-            <w:gridSpan w:val="2"/>
-            <w:tcBorders>
-              <w:top w:val="single" w:sz="4" w:space="0" w:color="auto"/>
-            </w:tcBorders>
-            <w:shd w:val="clear" w:color="auto" w:fill="D9D9D9" w:themeFill="background1" w:themeFillShade="D9"/>
-          </w:tcPr>
-          <w:p>
-            <w:pPr>
-              <w:rPr>
-                <w:sz w:val="11"/>
-                <w:szCs w:val="11"/>
-              </w:rPr>
-            </w:pPr>
-            <w:proofErr w:type="spellStart"/>
-            <w:r>
-              <w:rPr>
-                <w:rFonts w:hint="eastAsia"/>
-                <w:sz w:val="11"/>
-                <w:szCs w:val="11"/>
-              </w:rPr>
               <w:t>M</w:t>
             </w:r>
             <w:r>
@@ -3426,15 +3253,7 @@
                 <w:sz w:val="11"/>
                 <w:szCs w:val="11"/>
               </w:rPr>
-              <w:t>eas</w:t>
-            </w:r>
-            <w:proofErr w:type="spellEnd"/>
-            <w:r>
-              <w:rPr>
-                <w:sz w:val="11"/>
-                <w:szCs w:val="11"/>
-              </w:rPr>
-              <w:t xml:space="preserve"> Qual.</w:t>
+              <w:t>eas Qual.</w:t>
             </w:r>
           </w:p>
         </w:tc>
@@ -3504,7 +3323,6 @@
           </w:p>
         </w:tc>
       </w:tr>
-      <w:bookmarkEnd w:id="0"/>
       <w:tr>
         <w:tc>
           <w:tcPr>
@@ -3558,7 +3376,7 @@
         <w:tc>
           <w:tcPr>
             <w:tcW w:w="578" w:type="dxa"/>
-            <w:gridSpan w:val="2"/>
+            <w:gridSpan w:val="3"/>
             <w:tcBorders>
               <w:bottom w:val="single" w:sz="4" w:space="0" w:color="auto"/>
             </w:tcBorders>
@@ -3591,7 +3409,7 @@
         <w:tc>
           <w:tcPr>
             <w:tcW w:w="1009" w:type="dxa"/>
-            <w:gridSpan w:val="2"/>
+            <w:gridSpan w:val="3"/>
             <w:tcBorders>
               <w:bottom w:val="single" w:sz="4" w:space="0" w:color="auto"/>
             </w:tcBorders>
@@ -3641,24 +3459,24 @@
         <w:tc>
           <w:tcPr>
             <w:tcW w:w="992" w:type="dxa"/>
+            <w:gridSpan w:val="4"/>
+            <w:tcBorders>
+              <w:bottom w:val="single" w:sz="4" w:space="0" w:color="auto"/>
+            </w:tcBorders>
+          </w:tcPr>
+          <w:p>
+            <w:pPr>
+              <w:rPr>
+                <w:sz w:val="11"/>
+                <w:szCs w:val="11"/>
+              </w:rPr>
+            </w:pPr>
+          </w:p>
+        </w:tc>
+        <w:tc>
+          <w:tcPr>
+            <w:tcW w:w="854" w:type="dxa"/>
             <w:gridSpan w:val="3"/>
-            <w:tcBorders>
-              <w:bottom w:val="single" w:sz="4" w:space="0" w:color="auto"/>
-            </w:tcBorders>
-          </w:tcPr>
-          <w:p>
-            <w:pPr>
-              <w:rPr>
-                <w:sz w:val="11"/>
-                <w:szCs w:val="11"/>
-              </w:rPr>
-            </w:pPr>
-          </w:p>
-        </w:tc>
-        <w:tc>
-          <w:tcPr>
-            <w:tcW w:w="854" w:type="dxa"/>
-            <w:gridSpan w:val="2"/>
             <w:tcBorders>
               <w:bottom w:val="single" w:sz="4" w:space="0" w:color="auto"/>
             </w:tcBorders>
@@ -4715,7 +4533,7 @@
 </file>
 
 <file path=customXml/itemProps1.xml><?xml version="1.0" encoding="utf-8"?>
-<ds:datastoreItem xmlns:ds="http://schemas.openxmlformats.org/officeDocument/2006/customXml" ds:itemID="{A18BDEF4-3AFE-43A3-952D-69B47B0AF851}">
+<ds:datastoreItem xmlns:ds="http://schemas.openxmlformats.org/officeDocument/2006/customXml" ds:itemID="{1EE33FBA-D77F-457C-B977-3A8058A53C24}">
   <ds:schemaRefs>
     <ds:schemaRef ds:uri="http://schemas.openxmlformats.org/officeDocument/2006/bibliography"/>
   </ds:schemaRefs>

</xml_diff>

<commit_message>
add more items to intel coa creator
</commit_message>
<xml_diff>
--- a/PMSXMLCreator/DocTemplate/Intel COA.docx
+++ b/PMSXMLCreator/DocTemplate/Intel COA.docx
@@ -23,19 +23,18 @@
         <w:gridCol w:w="709"/>
         <w:gridCol w:w="425"/>
         <w:gridCol w:w="152"/>
-        <w:gridCol w:w="132"/>
-        <w:gridCol w:w="294"/>
-        <w:gridCol w:w="1013"/>
-        <w:gridCol w:w="110"/>
-        <w:gridCol w:w="709"/>
-        <w:gridCol w:w="190"/>
+        <w:gridCol w:w="557"/>
+        <w:gridCol w:w="882"/>
+        <w:gridCol w:w="536"/>
+        <w:gridCol w:w="141"/>
+        <w:gridCol w:w="332"/>
         <w:gridCol w:w="661"/>
         <w:gridCol w:w="226"/>
         <w:gridCol w:w="624"/>
         <w:gridCol w:w="142"/>
         <w:gridCol w:w="125"/>
-        <w:gridCol w:w="300"/>
-        <w:gridCol w:w="425"/>
+        <w:gridCol w:w="158"/>
+        <w:gridCol w:w="567"/>
         <w:gridCol w:w="284"/>
         <w:gridCol w:w="425"/>
         <w:gridCol w:w="145"/>
@@ -65,7 +64,7 @@
         <w:tc>
           <w:tcPr>
             <w:tcW w:w="4226" w:type="dxa"/>
-            <w:gridSpan w:val="11"/>
+            <w:gridSpan w:val="10"/>
             <w:vAlign w:val="center"/>
           </w:tcPr>
           <w:p>
@@ -210,7 +209,7 @@
         <w:tc>
           <w:tcPr>
             <w:tcW w:w="4226" w:type="dxa"/>
-            <w:gridSpan w:val="11"/>
+            <w:gridSpan w:val="10"/>
             <w:tcBorders>
               <w:top w:val="single" w:sz="4" w:space="0" w:color="auto"/>
             </w:tcBorders>
@@ -388,31 +387,45 @@
         </w:tc>
         <w:tc>
           <w:tcPr>
-            <w:tcW w:w="1843" w:type="dxa"/>
+            <w:tcW w:w="2268" w:type="dxa"/>
             <w:gridSpan w:val="5"/>
           </w:tcPr>
           <w:p>
             <w:pPr>
               <w:spacing w:line="240" w:lineRule="atLeast"/>
               <w:rPr>
-                <w:sz w:val="18"/>
-                <w:szCs w:val="18"/>
-              </w:rPr>
-            </w:pPr>
-            <w:r>
-              <w:rPr>
-                <w:rFonts w:hint="eastAsia"/>
-                <w:sz w:val="18"/>
-                <w:szCs w:val="18"/>
+                <w:sz w:val="13"/>
+                <w:szCs w:val="13"/>
+              </w:rPr>
+            </w:pPr>
+            <w:r>
+              <w:rPr>
+                <w:rFonts w:hint="eastAsia"/>
+                <w:sz w:val="13"/>
+                <w:szCs w:val="13"/>
               </w:rPr>
               <w:t>[</w:t>
             </w:r>
             <w:r>
               <w:rPr>
-                <w:sz w:val="18"/>
-                <w:szCs w:val="18"/>
-              </w:rPr>
-              <w:t>IntelPart]</w:t>
+                <w:sz w:val="13"/>
+                <w:szCs w:val="13"/>
+              </w:rPr>
+              <w:t>IntelPart</w:t>
+            </w:r>
+            <w:r>
+              <w:rPr>
+                <w:sz w:val="13"/>
+                <w:szCs w:val="13"/>
+              </w:rPr>
+              <w:t>Desc</w:t>
+            </w:r>
+            <w:r>
+              <w:rPr>
+                <w:sz w:val="13"/>
+                <w:szCs w:val="13"/>
+              </w:rPr>
+              <w:t>]</w:t>
             </w:r>
           </w:p>
           <w:p>
@@ -473,7 +486,7 @@
         </w:tc>
         <w:tc>
           <w:tcPr>
-            <w:tcW w:w="1417" w:type="dxa"/>
+            <w:tcW w:w="1559" w:type="dxa"/>
             <w:gridSpan w:val="3"/>
           </w:tcPr>
           <w:p>
@@ -579,8 +592,8 @@
         </w:tc>
         <w:tc>
           <w:tcPr>
-            <w:tcW w:w="2552" w:type="dxa"/>
-            <w:gridSpan w:val="6"/>
+            <w:tcW w:w="1985" w:type="dxa"/>
+            <w:gridSpan w:val="5"/>
           </w:tcPr>
           <w:p>
             <w:pPr>
@@ -638,6 +651,45 @@
                 <w:szCs w:val="18"/>
               </w:rPr>
             </w:pPr>
+            <w:r>
+              <w:rPr>
+                <w:rFonts w:hint="eastAsia"/>
+                <w:sz w:val="18"/>
+                <w:szCs w:val="18"/>
+              </w:rPr>
+              <w:t>[</w:t>
+            </w:r>
+            <w:r>
+              <w:rPr>
+                <w:sz w:val="18"/>
+                <w:szCs w:val="18"/>
+              </w:rPr>
+              <w:t>AMLStatus]</w:t>
+            </w:r>
+          </w:p>
+          <w:p>
+            <w:pPr>
+              <w:spacing w:line="240" w:lineRule="atLeast"/>
+              <w:rPr>
+                <w:sz w:val="18"/>
+                <w:szCs w:val="18"/>
+              </w:rPr>
+            </w:pPr>
+            <w:r>
+              <w:rPr>
+                <w:rFonts w:hint="eastAsia"/>
+                <w:sz w:val="18"/>
+                <w:szCs w:val="18"/>
+              </w:rPr>
+              <w:t>[</w:t>
+            </w:r>
+            <w:r>
+              <w:rPr>
+                <w:sz w:val="18"/>
+                <w:szCs w:val="18"/>
+              </w:rPr>
+              <w:t>AMLNotes]</w:t>
+            </w:r>
           </w:p>
         </w:tc>
         <w:tc>
@@ -667,7 +719,22 @@
                 <w:sz w:val="18"/>
                 <w:szCs w:val="18"/>
               </w:rPr>
-              <w:t>ate Entry:</w:t>
+              <w:t>at</w:t>
+            </w:r>
+            <w:r>
+              <w:rPr>
+                <w:rFonts w:hint="eastAsia"/>
+                <w:sz w:val="18"/>
+                <w:szCs w:val="18"/>
+              </w:rPr>
+              <w:t>a</w:t>
+            </w:r>
+            <w:r>
+              <w:rPr>
+                <w:sz w:val="18"/>
+                <w:szCs w:val="18"/>
+              </w:rPr>
+              <w:t xml:space="preserve"> Entry:</w:t>
             </w:r>
           </w:p>
           <w:p>
@@ -763,7 +830,7 @@
         <w:tc>
           <w:tcPr>
             <w:tcW w:w="10682" w:type="dxa"/>
-            <w:gridSpan w:val="24"/>
+            <w:gridSpan w:val="23"/>
           </w:tcPr>
           <w:p>
             <w:pPr>
@@ -838,12 +905,27 @@
                 <w:szCs w:val="18"/>
               </w:rPr>
             </w:pPr>
-          </w:p>
-        </w:tc>
-        <w:tc>
-          <w:tcPr>
-            <w:tcW w:w="2410" w:type="dxa"/>
-            <w:gridSpan w:val="6"/>
+            <w:r>
+              <w:rPr>
+                <w:rFonts w:hint="eastAsia"/>
+                <w:sz w:val="18"/>
+                <w:szCs w:val="18"/>
+              </w:rPr>
+              <w:t>[</w:t>
+            </w:r>
+            <w:r>
+              <w:rPr>
+                <w:sz w:val="18"/>
+                <w:szCs w:val="18"/>
+              </w:rPr>
+              <w:t>EHSNumber]</w:t>
+            </w:r>
+          </w:p>
+        </w:tc>
+        <w:tc>
+          <w:tcPr>
+            <w:tcW w:w="2127" w:type="dxa"/>
+            <w:gridSpan w:val="4"/>
             <w:vAlign w:val="center"/>
           </w:tcPr>
           <w:p>
@@ -868,6 +950,74 @@
                 <w:szCs w:val="18"/>
               </w:rPr>
               <w:t>ndividual Container Size:</w:t>
+            </w:r>
+          </w:p>
+        </w:tc>
+        <w:tc>
+          <w:tcPr>
+            <w:tcW w:w="1134" w:type="dxa"/>
+            <w:gridSpan w:val="3"/>
+            <w:vAlign w:val="center"/>
+          </w:tcPr>
+          <w:p>
+            <w:pPr>
+              <w:rPr>
+                <w:sz w:val="18"/>
+                <w:szCs w:val="18"/>
+              </w:rPr>
+            </w:pPr>
+            <w:r>
+              <w:rPr>
+                <w:rFonts w:hint="eastAsia"/>
+                <w:sz w:val="18"/>
+                <w:szCs w:val="18"/>
+              </w:rPr>
+              <w:t>[</w:t>
+            </w:r>
+            <w:r>
+              <w:rPr>
+                <w:sz w:val="18"/>
+                <w:szCs w:val="18"/>
+              </w:rPr>
+              <w:t>C</w:t>
+            </w:r>
+            <w:r>
+              <w:rPr>
+                <w:sz w:val="18"/>
+                <w:szCs w:val="18"/>
+              </w:rPr>
+              <w:t>Size]</w:t>
+            </w:r>
+          </w:p>
+        </w:tc>
+        <w:tc>
+          <w:tcPr>
+            <w:tcW w:w="1275" w:type="dxa"/>
+            <w:gridSpan w:val="5"/>
+            <w:vAlign w:val="center"/>
+          </w:tcPr>
+          <w:p>
+            <w:pPr>
+              <w:jc w:val="right"/>
+              <w:rPr>
+                <w:sz w:val="18"/>
+                <w:szCs w:val="18"/>
+              </w:rPr>
+            </w:pPr>
+            <w:r>
+              <w:rPr>
+                <w:rFonts w:hint="eastAsia"/>
+                <w:sz w:val="18"/>
+                <w:szCs w:val="18"/>
+              </w:rPr>
+              <w:t>N</w:t>
+            </w:r>
+            <w:r>
+              <w:rPr>
+                <w:sz w:val="18"/>
+                <w:szCs w:val="18"/>
+              </w:rPr>
+              <w:t>et Contents:</w:t>
             </w:r>
           </w:p>
         </w:tc>
@@ -884,52 +1034,21 @@
                 <w:szCs w:val="18"/>
               </w:rPr>
             </w:pPr>
-          </w:p>
-        </w:tc>
-        <w:tc>
-          <w:tcPr>
-            <w:tcW w:w="1417" w:type="dxa"/>
-            <w:gridSpan w:val="5"/>
-            <w:vAlign w:val="center"/>
-          </w:tcPr>
-          <w:p>
-            <w:pPr>
-              <w:jc w:val="right"/>
-              <w:rPr>
-                <w:sz w:val="18"/>
-                <w:szCs w:val="18"/>
-              </w:rPr>
-            </w:pPr>
-            <w:r>
-              <w:rPr>
-                <w:rFonts w:hint="eastAsia"/>
-                <w:sz w:val="18"/>
-                <w:szCs w:val="18"/>
-              </w:rPr>
-              <w:t>N</w:t>
-            </w:r>
-            <w:r>
-              <w:rPr>
-                <w:sz w:val="18"/>
-                <w:szCs w:val="18"/>
-              </w:rPr>
-              <w:t>et Contents:</w:t>
-            </w:r>
-          </w:p>
-        </w:tc>
-        <w:tc>
-          <w:tcPr>
-            <w:tcW w:w="709" w:type="dxa"/>
-            <w:gridSpan w:val="2"/>
-            <w:vAlign w:val="center"/>
-          </w:tcPr>
-          <w:p>
-            <w:pPr>
-              <w:rPr>
-                <w:sz w:val="18"/>
-                <w:szCs w:val="18"/>
-              </w:rPr>
-            </w:pPr>
+            <w:r>
+              <w:rPr>
+                <w:rFonts w:hint="eastAsia"/>
+                <w:sz w:val="15"/>
+                <w:szCs w:val="15"/>
+              </w:rPr>
+              <w:t>[</w:t>
+            </w:r>
+            <w:r>
+              <w:rPr>
+                <w:sz w:val="15"/>
+                <w:szCs w:val="15"/>
+              </w:rPr>
+              <w:t>CWt]</w:t>
+            </w:r>
           </w:p>
         </w:tc>
         <w:tc>
@@ -976,21 +1095,23 @@
                 <w:szCs w:val="18"/>
               </w:rPr>
             </w:pPr>
-            <w:r>
-              <w:rPr>
-                <w:rFonts w:hint="eastAsia"/>
-                <w:sz w:val="18"/>
-                <w:szCs w:val="18"/>
-              </w:rPr>
-              <w:t>1</w:t>
-            </w:r>
-            <w:r>
-              <w:rPr>
-                <w:sz w:val="18"/>
-                <w:szCs w:val="18"/>
-              </w:rPr>
-              <w:t>2 Months</w:t>
-            </w:r>
+            <w:bookmarkStart w:id="0" w:name="_GoBack"/>
+            <w:r>
+              <w:rPr>
+                <w:rFonts w:hint="eastAsia"/>
+                <w:sz w:val="16"/>
+                <w:szCs w:val="16"/>
+              </w:rPr>
+              <w:t>[</w:t>
+            </w:r>
+            <w:r>
+              <w:rPr>
+                <w:sz w:val="16"/>
+                <w:szCs w:val="16"/>
+              </w:rPr>
+              <w:t>SelfLife]</w:t>
+            </w:r>
+            <w:bookmarkEnd w:id="0"/>
           </w:p>
         </w:tc>
       </w:tr>
@@ -998,7 +1119,7 @@
         <w:tc>
           <w:tcPr>
             <w:tcW w:w="10682" w:type="dxa"/>
-            <w:gridSpan w:val="24"/>
+            <w:gridSpan w:val="23"/>
           </w:tcPr>
           <w:p>
             <w:pPr>
@@ -1073,6 +1194,65 @@
                 <w:u w:val="single"/>
               </w:rPr>
               <w:t>TARGET</w:t>
+            </w:r>
+          </w:p>
+          <w:p>
+            <w:pPr>
+              <w:jc w:val="center"/>
+              <w:rPr>
+                <w:sz w:val="18"/>
+                <w:szCs w:val="18"/>
+                <w:u w:val="single"/>
+              </w:rPr>
+            </w:pPr>
+            <w:r>
+              <w:rPr>
+                <w:sz w:val="18"/>
+                <w:szCs w:val="18"/>
+                <w:u w:val="single"/>
+              </w:rPr>
+              <w:t>Bonded to Backing Plate Serial Number:</w:t>
+            </w:r>
+            <w:r>
+              <w:rPr>
+                <w:sz w:val="18"/>
+                <w:szCs w:val="18"/>
+                <w:u w:val="single"/>
+              </w:rPr>
+              <w:t xml:space="preserve"> </w:t>
+            </w:r>
+            <w:r>
+              <w:rPr>
+                <w:rFonts w:hint="eastAsia"/>
+                <w:sz w:val="18"/>
+                <w:szCs w:val="18"/>
+                <w:u w:val="single"/>
+              </w:rPr>
+              <w:t>[</w:t>
+            </w:r>
+            <w:r>
+              <w:rPr>
+                <w:sz w:val="18"/>
+                <w:szCs w:val="18"/>
+                <w:u w:val="single"/>
+              </w:rPr>
+              <w:t>BackPlate</w:t>
+            </w:r>
+            <w:r>
+              <w:rPr>
+                <w:sz w:val="18"/>
+                <w:szCs w:val="18"/>
+                <w:u w:val="single"/>
+              </w:rPr>
+              <w:t>Number</w:t>
+            </w:r>
+            <w:r>
+              <w:rPr>
+                <w:sz w:val="18"/>
+                <w:szCs w:val="18"/>
+                <w:u w:val="single"/>
+              </w:rPr>
+              <w:t>]</w:t>
             </w:r>
           </w:p>
         </w:tc>
@@ -1081,7 +1261,7 @@
         <w:tc>
           <w:tcPr>
             <w:tcW w:w="10682" w:type="dxa"/>
-            <w:gridSpan w:val="24"/>
+            <w:gridSpan w:val="23"/>
           </w:tcPr>
           <w:p>
             <w:pPr>
@@ -1134,8 +1314,6 @@
               </w:rPr>
               <w:t>]</w:t>
             </w:r>
-            <w:bookmarkStart w:id="0" w:name="_GoBack"/>
-            <w:bookmarkEnd w:id="0"/>
           </w:p>
         </w:tc>
       </w:tr>
@@ -1143,7 +1321,7 @@
         <w:tc>
           <w:tcPr>
             <w:tcW w:w="10682" w:type="dxa"/>
-            <w:gridSpan w:val="24"/>
+            <w:gridSpan w:val="23"/>
             <w:tcBorders>
               <w:bottom w:val="single" w:sz="4" w:space="0" w:color="auto"/>
             </w:tcBorders>
@@ -1273,8 +1451,8 @@
         </w:tc>
         <w:tc>
           <w:tcPr>
-            <w:tcW w:w="578" w:type="dxa"/>
-            <w:gridSpan w:val="3"/>
+            <w:tcW w:w="709" w:type="dxa"/>
+            <w:gridSpan w:val="2"/>
             <w:tcBorders>
               <w:top w:val="single" w:sz="4" w:space="0" w:color="auto"/>
             </w:tcBorders>
@@ -1306,7 +1484,7 @@
         </w:tc>
         <w:tc>
           <w:tcPr>
-            <w:tcW w:w="1013" w:type="dxa"/>
+            <w:tcW w:w="882" w:type="dxa"/>
             <w:tcBorders>
               <w:top w:val="single" w:sz="4" w:space="0" w:color="auto"/>
             </w:tcBorders>
@@ -1617,21 +1795,21 @@
         </w:tc>
         <w:tc>
           <w:tcPr>
-            <w:tcW w:w="578" w:type="dxa"/>
-            <w:gridSpan w:val="3"/>
-          </w:tcPr>
-          <w:p>
-            <w:pPr>
-              <w:rPr>
-                <w:sz w:val="11"/>
-                <w:szCs w:val="11"/>
-              </w:rPr>
-            </w:pPr>
-          </w:p>
-        </w:tc>
-        <w:tc>
-          <w:tcPr>
-            <w:tcW w:w="1013" w:type="dxa"/>
+            <w:tcW w:w="709" w:type="dxa"/>
+            <w:gridSpan w:val="2"/>
+          </w:tcPr>
+          <w:p>
+            <w:pPr>
+              <w:rPr>
+                <w:sz w:val="11"/>
+                <w:szCs w:val="11"/>
+              </w:rPr>
+            </w:pPr>
+          </w:p>
+        </w:tc>
+        <w:tc>
+          <w:tcPr>
+            <w:tcW w:w="882" w:type="dxa"/>
           </w:tcPr>
           <w:p>
             <w:pPr>
@@ -1743,7 +1921,7 @@
         <w:tc>
           <w:tcPr>
             <w:tcW w:w="10682" w:type="dxa"/>
-            <w:gridSpan w:val="24"/>
+            <w:gridSpan w:val="23"/>
             <w:tcBorders>
               <w:bottom w:val="single" w:sz="4" w:space="0" w:color="auto"/>
             </w:tcBorders>
@@ -1873,8 +2051,8 @@
         </w:tc>
         <w:tc>
           <w:tcPr>
-            <w:tcW w:w="578" w:type="dxa"/>
-            <w:gridSpan w:val="3"/>
+            <w:tcW w:w="709" w:type="dxa"/>
+            <w:gridSpan w:val="2"/>
             <w:tcBorders>
               <w:top w:val="single" w:sz="4" w:space="0" w:color="auto"/>
             </w:tcBorders>
@@ -1906,7 +2084,7 @@
         </w:tc>
         <w:tc>
           <w:tcPr>
-            <w:tcW w:w="1013" w:type="dxa"/>
+            <w:tcW w:w="882" w:type="dxa"/>
             <w:tcBorders>
               <w:top w:val="single" w:sz="4" w:space="0" w:color="auto"/>
             </w:tcBorders>
@@ -2217,21 +2395,21 @@
         </w:tc>
         <w:tc>
           <w:tcPr>
-            <w:tcW w:w="578" w:type="dxa"/>
-            <w:gridSpan w:val="3"/>
-          </w:tcPr>
-          <w:p>
-            <w:pPr>
-              <w:rPr>
-                <w:sz w:val="11"/>
-                <w:szCs w:val="11"/>
-              </w:rPr>
-            </w:pPr>
-          </w:p>
-        </w:tc>
-        <w:tc>
-          <w:tcPr>
-            <w:tcW w:w="1013" w:type="dxa"/>
+            <w:tcW w:w="709" w:type="dxa"/>
+            <w:gridSpan w:val="2"/>
+          </w:tcPr>
+          <w:p>
+            <w:pPr>
+              <w:rPr>
+                <w:sz w:val="11"/>
+                <w:szCs w:val="11"/>
+              </w:rPr>
+            </w:pPr>
+          </w:p>
+        </w:tc>
+        <w:tc>
+          <w:tcPr>
+            <w:tcW w:w="882" w:type="dxa"/>
           </w:tcPr>
           <w:p>
             <w:pPr>
@@ -2343,7 +2521,7 @@
         <w:tc>
           <w:tcPr>
             <w:tcW w:w="10682" w:type="dxa"/>
-            <w:gridSpan w:val="24"/>
+            <w:gridSpan w:val="23"/>
             <w:tcBorders>
               <w:bottom w:val="single" w:sz="4" w:space="0" w:color="auto"/>
             </w:tcBorders>
@@ -2465,8 +2643,8 @@
         </w:tc>
         <w:tc>
           <w:tcPr>
-            <w:tcW w:w="578" w:type="dxa"/>
-            <w:gridSpan w:val="3"/>
+            <w:tcW w:w="709" w:type="dxa"/>
+            <w:gridSpan w:val="2"/>
             <w:tcBorders>
               <w:top w:val="single" w:sz="4" w:space="0" w:color="auto"/>
             </w:tcBorders>
@@ -2498,7 +2676,7 @@
         </w:tc>
         <w:tc>
           <w:tcPr>
-            <w:tcW w:w="1013" w:type="dxa"/>
+            <w:tcW w:w="882" w:type="dxa"/>
             <w:tcBorders>
               <w:top w:val="single" w:sz="4" w:space="0" w:color="auto"/>
             </w:tcBorders>
@@ -2789,21 +2967,21 @@
         </w:tc>
         <w:tc>
           <w:tcPr>
-            <w:tcW w:w="578" w:type="dxa"/>
-            <w:gridSpan w:val="3"/>
-          </w:tcPr>
-          <w:p>
-            <w:pPr>
-              <w:rPr>
-                <w:sz w:val="11"/>
-                <w:szCs w:val="11"/>
-              </w:rPr>
-            </w:pPr>
-          </w:p>
-        </w:tc>
-        <w:tc>
-          <w:tcPr>
-            <w:tcW w:w="1013" w:type="dxa"/>
+            <w:tcW w:w="709" w:type="dxa"/>
+            <w:gridSpan w:val="2"/>
+          </w:tcPr>
+          <w:p>
+            <w:pPr>
+              <w:rPr>
+                <w:sz w:val="11"/>
+                <w:szCs w:val="11"/>
+              </w:rPr>
+            </w:pPr>
+          </w:p>
+        </w:tc>
+        <w:tc>
+          <w:tcPr>
+            <w:tcW w:w="882" w:type="dxa"/>
           </w:tcPr>
           <w:p>
             <w:pPr>
@@ -2915,7 +3093,7 @@
         <w:tc>
           <w:tcPr>
             <w:tcW w:w="10682" w:type="dxa"/>
-            <w:gridSpan w:val="24"/>
+            <w:gridSpan w:val="23"/>
             <w:tcBorders>
               <w:bottom w:val="single" w:sz="4" w:space="0" w:color="auto"/>
             </w:tcBorders>
@@ -3045,8 +3223,8 @@
         </w:tc>
         <w:tc>
           <w:tcPr>
-            <w:tcW w:w="578" w:type="dxa"/>
-            <w:gridSpan w:val="3"/>
+            <w:tcW w:w="709" w:type="dxa"/>
+            <w:gridSpan w:val="2"/>
             <w:tcBorders>
               <w:top w:val="single" w:sz="4" w:space="0" w:color="auto"/>
             </w:tcBorders>
@@ -3078,7 +3256,7 @@
         </w:tc>
         <w:tc>
           <w:tcPr>
-            <w:tcW w:w="1013" w:type="dxa"/>
+            <w:tcW w:w="882" w:type="dxa"/>
             <w:tcBorders>
               <w:top w:val="single" w:sz="4" w:space="0" w:color="auto"/>
             </w:tcBorders>
@@ -3375,8 +3553,8 @@
         </w:tc>
         <w:tc>
           <w:tcPr>
-            <w:tcW w:w="578" w:type="dxa"/>
-            <w:gridSpan w:val="3"/>
+            <w:tcW w:w="709" w:type="dxa"/>
+            <w:gridSpan w:val="2"/>
             <w:tcBorders>
               <w:bottom w:val="single" w:sz="4" w:space="0" w:color="auto"/>
             </w:tcBorders>
@@ -3392,7 +3570,7 @@
         </w:tc>
         <w:tc>
           <w:tcPr>
-            <w:tcW w:w="1013" w:type="dxa"/>
+            <w:tcW w:w="882" w:type="dxa"/>
             <w:tcBorders>
               <w:bottom w:val="single" w:sz="4" w:space="0" w:color="auto"/>
             </w:tcBorders>
@@ -4242,6 +4420,21 @@
       </w:tblBorders>
     </w:tblPr>
   </w:style>
+  <w:style w:type="character" w:customStyle="1" w:styleId="fontstyle01">
+    <w:name w:val="fontstyle01"/>
+    <w:basedOn w:val="a0"/>
+    <w:rsid w:val="00A81747"/>
+    <w:rPr>
+      <w:rFonts w:ascii="Garamond" w:hAnsi="Garamond" w:hint="default"/>
+      <w:b/>
+      <w:bCs/>
+      <w:i w:val="0"/>
+      <w:iCs w:val="0"/>
+      <w:color w:val="000000"/>
+      <w:sz w:val="20"/>
+      <w:szCs w:val="20"/>
+    </w:rPr>
+  </w:style>
 </w:styles>
 </file>
 
@@ -4533,7 +4726,7 @@
 </file>
 
 <file path=customXml/itemProps1.xml><?xml version="1.0" encoding="utf-8"?>
-<ds:datastoreItem xmlns:ds="http://schemas.openxmlformats.org/officeDocument/2006/customXml" ds:itemID="{1EE33FBA-D77F-457C-B977-3A8058A53C24}">
+<ds:datastoreItem xmlns:ds="http://schemas.openxmlformats.org/officeDocument/2006/customXml" ds:itemID="{B36A27D6-EB5A-4D64-9715-4305677F5B2A}">
   <ds:schemaRefs>
     <ds:schemaRef ds:uri="http://schemas.openxmlformats.org/officeDocument/2006/bibliography"/>
   </ds:schemaRefs>

</xml_diff>